<commit_message>
modify Lecture-3 of some sentences in Section-2
</commit_message>
<xml_diff>
--- a/Section-2/Lecture-3.docx
+++ b/Section-2/Lecture-3.docx
@@ -1,6 +1,6 @@
 
 <file path=word/document.xml><?xml version="1.0" encoding="utf-8"?>
-<w:document xmlns:wpc="http://schemas.microsoft.com/office/word/2010/wordprocessingCanvas" xmlns:cx="http://schemas.microsoft.com/office/drawing/2014/chartex" xmlns:mc="http://schemas.openxmlformats.org/markup-compatibility/2006" xmlns:o="urn:schemas-microsoft-com:office:office" xmlns:r="http://schemas.openxmlformats.org/officeDocument/2006/relationships" xmlns:m="http://schemas.openxmlformats.org/officeDocument/2006/math" xmlns:v="urn:schemas-microsoft-com:vml" xmlns:wp14="http://schemas.microsoft.com/office/word/2010/wordprocessingDrawing" xmlns:wp="http://schemas.openxmlformats.org/drawingml/2006/wordprocessingDrawing" xmlns:w10="urn:schemas-microsoft-com:office:word" xmlns:w="http://schemas.openxmlformats.org/wordprocessingml/2006/main" xmlns:w14="http://schemas.microsoft.com/office/word/2010/wordml" xmlns:w15="http://schemas.microsoft.com/office/word/2012/wordml" xmlns:w16se="http://schemas.microsoft.com/office/word/2015/wordml/symex" xmlns:wpg="http://schemas.microsoft.com/office/word/2010/wordprocessingGroup" xmlns:wpi="http://schemas.microsoft.com/office/word/2010/wordprocessingInk" xmlns:wne="http://schemas.microsoft.com/office/word/2006/wordml" xmlns:wps="http://schemas.microsoft.com/office/word/2010/wordprocessingShape" mc:Ignorable="w14 w15 w16se wp14">
+<w:document xmlns:wpc="http://schemas.microsoft.com/office/word/2010/wordprocessingCanvas" xmlns:mc="http://schemas.openxmlformats.org/markup-compatibility/2006" xmlns:o="urn:schemas-microsoft-com:office:office" xmlns:r="http://schemas.openxmlformats.org/officeDocument/2006/relationships" xmlns:m="http://schemas.openxmlformats.org/officeDocument/2006/math" xmlns:v="urn:schemas-microsoft-com:vml" xmlns:wp14="http://schemas.microsoft.com/office/word/2010/wordprocessingDrawing" xmlns:wp="http://schemas.openxmlformats.org/drawingml/2006/wordprocessingDrawing" xmlns:w10="urn:schemas-microsoft-com:office:word" xmlns:w="http://schemas.openxmlformats.org/wordprocessingml/2006/main" xmlns:w14="http://schemas.microsoft.com/office/word/2010/wordml" xmlns:w15="http://schemas.microsoft.com/office/word/2012/wordml" xmlns:wpg="http://schemas.microsoft.com/office/word/2010/wordprocessingGroup" xmlns:wpi="http://schemas.microsoft.com/office/word/2010/wordprocessingInk" xmlns:wne="http://schemas.microsoft.com/office/word/2006/wordml" xmlns:wps="http://schemas.microsoft.com/office/word/2010/wordprocessingShape" mc:Ignorable="w14 w15 wp14">
   <w:body>
     <w:p>
       <w:pPr>
@@ -23,11 +23,11 @@
         <w:drawing>
           <wp:anchor distT="0" distB="0" distL="114300" distR="114300" simplePos="0" relativeHeight="251658240" behindDoc="0" locked="0" layoutInCell="1" allowOverlap="1" wp14:anchorId="2268B601" wp14:editId="261B01A8">
             <wp:simplePos x="0" y="0"/>
-            <wp:positionH relativeFrom="column">
-              <wp:posOffset>263236</wp:posOffset>
+            <wp:positionH relativeFrom="margin">
+              <wp:align>right</wp:align>
             </wp:positionH>
             <wp:positionV relativeFrom="paragraph">
-              <wp:posOffset>1371947</wp:posOffset>
+              <wp:posOffset>1371600</wp:posOffset>
             </wp:positionV>
             <wp:extent cx="5943600" cy="1976755"/>
             <wp:effectExtent l="0" t="0" r="0" b="4445"/>
@@ -174,21 +174,12 @@
         </w:rPr>
         <w:t xml:space="preserve"> filter etmə əməliyyatının nə olduğunu anlamağa çalışaq.</w:t>
       </w:r>
-      <w:proofErr w:type="spellStart"/>
-      <w:r>
-        <w:rPr>
-          <w:sz w:val="32"/>
-          <w:szCs w:val="32"/>
-        </w:rPr>
-        <w:t>Aşağıdakı</w:t>
-      </w:r>
-      <w:proofErr w:type="spellEnd"/>
-      <w:r>
-        <w:rPr>
-          <w:sz w:val="32"/>
-          <w:szCs w:val="32"/>
-        </w:rPr>
-        <w:t xml:space="preserve"> </w:t>
+      <w:r>
+        <w:rPr>
+          <w:sz w:val="32"/>
+          <w:szCs w:val="32"/>
+        </w:rPr>
+        <w:t xml:space="preserve">Aşağıdakı </w:t>
       </w:r>
       <w:proofErr w:type="spellStart"/>
       <w:r>
@@ -239,11 +230,11 @@
         <w:drawing>
           <wp:anchor distT="0" distB="0" distL="114300" distR="114300" simplePos="0" relativeHeight="251659264" behindDoc="0" locked="0" layoutInCell="1" allowOverlap="1" wp14:anchorId="50C220EA" wp14:editId="4275A0BA">
             <wp:simplePos x="0" y="0"/>
-            <wp:positionH relativeFrom="column">
-              <wp:posOffset>235527</wp:posOffset>
+            <wp:positionH relativeFrom="margin">
+              <wp:align>right</wp:align>
             </wp:positionH>
             <wp:positionV relativeFrom="paragraph">
-              <wp:posOffset>3602528</wp:posOffset>
+              <wp:posOffset>3596005</wp:posOffset>
             </wp:positionV>
             <wp:extent cx="5943600" cy="1121410"/>
             <wp:effectExtent l="0" t="0" r="0" b="2540"/>
@@ -357,7 +348,23 @@
           <w:szCs w:val="32"/>
           <w:lang w:val="az-Latn-AZ"/>
         </w:rPr>
-        <w:t>ından istifadə etməliyik. Məsələn gəlin aşağıdakı şəkildə query-ni görək və oradan qayıdan nəticəyə baxaq.</w:t>
+        <w:t>ından istifadə etməliyik. Məsələn gəlin aşağıdakı şəkildə</w:t>
+      </w:r>
+      <w:r>
+        <w:rPr>
+          <w:sz w:val="32"/>
+          <w:szCs w:val="32"/>
+          <w:lang w:val="az-Latn-AZ"/>
+        </w:rPr>
+        <w:t xml:space="preserve"> olan</w:t>
+      </w:r>
+      <w:r>
+        <w:rPr>
+          <w:sz w:val="32"/>
+          <w:szCs w:val="32"/>
+          <w:lang w:val="az-Latn-AZ"/>
+        </w:rPr>
+        <w:t xml:space="preserve"> query-ni görək və oradan qayıdan nəticəyə baxaq.</w:t>
       </w:r>
     </w:p>
     <w:p>
@@ -571,9 +578,67 @@
         <w:rPr>
           <w:sz w:val="32"/>
           <w:szCs w:val="32"/>
-        </w:rPr>
-      </w:pPr>
-      <w:proofErr w:type="spellStart"/>
+          <w:lang w:val="az-Latn-AZ"/>
+        </w:rPr>
+      </w:pPr>
+      <w:r>
+        <w:rPr>
+          <w:noProof/>
+          <w:sz w:val="32"/>
+          <w:szCs w:val="32"/>
+        </w:rPr>
+        <w:drawing>
+          <wp:anchor distT="0" distB="0" distL="114300" distR="114300" simplePos="0" relativeHeight="251664384" behindDoc="0" locked="0" layoutInCell="1" allowOverlap="1" wp14:anchorId="6D0AC05B" wp14:editId="5082498F">
+            <wp:simplePos x="0" y="0"/>
+            <wp:positionH relativeFrom="margin">
+              <wp:align>right</wp:align>
+            </wp:positionH>
+            <wp:positionV relativeFrom="page">
+              <wp:posOffset>5403850</wp:posOffset>
+            </wp:positionV>
+            <wp:extent cx="5943600" cy="1099185"/>
+            <wp:effectExtent l="0" t="0" r="0" b="5715"/>
+            <wp:wrapSquare wrapText="bothSides"/>
+            <wp:docPr id="6" name="Picture 6"/>
+            <wp:cNvGraphicFramePr>
+              <a:graphicFrameLocks xmlns:a="http://schemas.openxmlformats.org/drawingml/2006/main" noChangeAspect="1"/>
+            </wp:cNvGraphicFramePr>
+            <a:graphic xmlns:a="http://schemas.openxmlformats.org/drawingml/2006/main">
+              <a:graphicData uri="http://schemas.openxmlformats.org/drawingml/2006/picture">
+                <pic:pic xmlns:pic="http://schemas.openxmlformats.org/drawingml/2006/picture">
+                  <pic:nvPicPr>
+                    <pic:cNvPr id="6" name="1.jpg"/>
+                    <pic:cNvPicPr/>
+                  </pic:nvPicPr>
+                  <pic:blipFill>
+                    <a:blip r:embed="rId8" cstate="print">
+                      <a:extLst>
+                        <a:ext uri="{28A0092B-C50C-407E-A947-70E740481C1C}">
+                          <a14:useLocalDpi xmlns:a14="http://schemas.microsoft.com/office/drawing/2010/main" val="0"/>
+                        </a:ext>
+                      </a:extLst>
+                    </a:blip>
+                    <a:stretch>
+                      <a:fillRect/>
+                    </a:stretch>
+                  </pic:blipFill>
+                  <pic:spPr>
+                    <a:xfrm>
+                      <a:off x="0" y="0"/>
+                      <a:ext cx="5943600" cy="1099185"/>
+                    </a:xfrm>
+                    <a:prstGeom prst="rect">
+                      <a:avLst/>
+                    </a:prstGeom>
+                  </pic:spPr>
+                </pic:pic>
+              </a:graphicData>
+            </a:graphic>
+          </wp:anchor>
+        </w:drawing>
+      </w:r>
+      <w:proofErr w:type="spellStart"/>
+      <w:proofErr w:type="gramStart"/>
       <w:r>
         <w:rPr>
           <w:sz w:val="32"/>
@@ -582,6 +647,7 @@
         <w:t>gördüyümüz</w:t>
       </w:r>
       <w:proofErr w:type="spellEnd"/>
+      <w:proofErr w:type="gramEnd"/>
       <w:r>
         <w:rPr>
           <w:sz w:val="32"/>
@@ -765,6 +831,13 @@
         </w:rPr>
         <w:t xml:space="preserve"> table </w:t>
       </w:r>
+      <w:r>
+        <w:rPr>
+          <w:sz w:val="32"/>
+          <w:szCs w:val="32"/>
+        </w:rPr>
+        <w:t xml:space="preserve">da </w:t>
+      </w:r>
       <w:proofErr w:type="spellStart"/>
       <w:r>
         <w:rPr>
@@ -885,6 +958,89 @@
         </w:rPr>
         <w:t>.</w:t>
       </w:r>
+      <w:r>
+        <w:rPr>
+          <w:sz w:val="32"/>
+          <w:szCs w:val="32"/>
+        </w:rPr>
+        <w:t xml:space="preserve"> </w:t>
+      </w:r>
+      <w:proofErr w:type="spellStart"/>
+      <w:r>
+        <w:rPr>
+          <w:sz w:val="32"/>
+          <w:szCs w:val="32"/>
+        </w:rPr>
+        <w:t>Sual</w:t>
+      </w:r>
+      <w:proofErr w:type="spellEnd"/>
+      <w:r>
+        <w:rPr>
+          <w:sz w:val="32"/>
+          <w:szCs w:val="32"/>
+        </w:rPr>
+        <w:t xml:space="preserve"> </w:t>
+      </w:r>
+      <w:proofErr w:type="spellStart"/>
+      <w:r>
+        <w:rPr>
+          <w:sz w:val="32"/>
+          <w:szCs w:val="32"/>
+        </w:rPr>
+        <w:t>ver</w:t>
+      </w:r>
+      <w:proofErr w:type="spellEnd"/>
+      <w:r>
+        <w:rPr>
+          <w:sz w:val="32"/>
+          <w:szCs w:val="32"/>
+          <w:lang w:val="az-Latn-AZ"/>
+        </w:rPr>
+        <w:t xml:space="preserve">ə bilərsiniz ki, table da həddindən artıq sətirdə məlumatlar </w:t>
+      </w:r>
+      <w:proofErr w:type="gramStart"/>
+      <w:r>
+        <w:rPr>
+          <w:sz w:val="32"/>
+          <w:szCs w:val="32"/>
+          <w:lang w:val="az-Latn-AZ"/>
+        </w:rPr>
+        <w:t>ola</w:t>
+      </w:r>
+      <w:proofErr w:type="gramEnd"/>
+      <w:r>
+        <w:rPr>
+          <w:sz w:val="32"/>
+          <w:szCs w:val="32"/>
+          <w:lang w:val="az-Latn-AZ"/>
+        </w:rPr>
+        <w:t xml:space="preserve"> bilər, bunu əl ilə saymaq düzgün deyil axı kimi düşünə bilərsiniz. Bəli doğrudur. </w:t>
+      </w:r>
+      <w:r>
+        <w:rPr>
+          <w:b/>
+          <w:sz w:val="32"/>
+          <w:szCs w:val="32"/>
+          <w:lang w:val="az-Latn-AZ"/>
+        </w:rPr>
+        <w:t xml:space="preserve">MANAGER </w:t>
+      </w:r>
+      <w:r>
+        <w:rPr>
+          <w:sz w:val="32"/>
+          <w:szCs w:val="32"/>
+          <w:lang w:val="az-Latn-AZ"/>
+        </w:rPr>
+        <w:t>dəyərinə sahib olan sətirdəki məlumatların sayının daha dəqiq olmasını bilmək istəyirik isə aşağıdakı query-ni çalışdıra bilərsiniz.</w:t>
+      </w:r>
+    </w:p>
+    <w:p>
+      <w:pPr>
+        <w:rPr>
+          <w:sz w:val="32"/>
+          <w:szCs w:val="32"/>
+        </w:rPr>
+      </w:pPr>
     </w:p>
     <w:p>
       <w:pPr>
@@ -898,20 +1054,682 @@
           <w:szCs w:val="32"/>
         </w:rPr>
       </w:pPr>
+      <w:proofErr w:type="spellStart"/>
+      <w:r>
+        <w:rPr>
+          <w:sz w:val="32"/>
+          <w:szCs w:val="32"/>
+        </w:rPr>
+        <w:t>Bir</w:t>
+      </w:r>
+      <w:proofErr w:type="spellEnd"/>
+      <w:r>
+        <w:rPr>
+          <w:sz w:val="32"/>
+          <w:szCs w:val="32"/>
+        </w:rPr>
+        <w:t xml:space="preserve"> </w:t>
+      </w:r>
+      <w:proofErr w:type="spellStart"/>
+      <w:r>
+        <w:rPr>
+          <w:sz w:val="32"/>
+          <w:szCs w:val="32"/>
+        </w:rPr>
+        <w:t>öncəki</w:t>
+      </w:r>
+      <w:proofErr w:type="spellEnd"/>
+      <w:r>
+        <w:rPr>
+          <w:sz w:val="32"/>
+          <w:szCs w:val="32"/>
+        </w:rPr>
+        <w:t xml:space="preserve"> </w:t>
+      </w:r>
+      <w:proofErr w:type="spellStart"/>
+      <w:r>
+        <w:rPr>
+          <w:sz w:val="32"/>
+          <w:szCs w:val="32"/>
+        </w:rPr>
+        <w:t>dərslikdə</w:t>
+      </w:r>
+      <w:proofErr w:type="spellEnd"/>
+      <w:r>
+        <w:rPr>
+          <w:sz w:val="32"/>
+          <w:szCs w:val="32"/>
+        </w:rPr>
+        <w:t xml:space="preserve"> </w:t>
+      </w:r>
+      <w:proofErr w:type="spellStart"/>
+      <w:r>
+        <w:rPr>
+          <w:sz w:val="32"/>
+          <w:szCs w:val="32"/>
+        </w:rPr>
+        <w:t>demişdik</w:t>
+      </w:r>
+      <w:proofErr w:type="spellEnd"/>
+      <w:r>
+        <w:rPr>
+          <w:sz w:val="32"/>
+          <w:szCs w:val="32"/>
+        </w:rPr>
+        <w:t xml:space="preserve"> </w:t>
+      </w:r>
+      <w:proofErr w:type="spellStart"/>
+      <w:r>
+        <w:rPr>
+          <w:sz w:val="32"/>
+          <w:szCs w:val="32"/>
+        </w:rPr>
+        <w:t>ki</w:t>
+      </w:r>
+      <w:proofErr w:type="spellEnd"/>
+      <w:r>
+        <w:rPr>
+          <w:sz w:val="32"/>
+          <w:szCs w:val="32"/>
+        </w:rPr>
+        <w:t xml:space="preserve">, </w:t>
+      </w:r>
+      <w:r>
+        <w:rPr>
+          <w:b/>
+          <w:sz w:val="32"/>
+          <w:szCs w:val="32"/>
+        </w:rPr>
+        <w:t xml:space="preserve">SQL </w:t>
+      </w:r>
+      <w:r>
+        <w:rPr>
+          <w:sz w:val="32"/>
+          <w:szCs w:val="32"/>
+        </w:rPr>
+        <w:t xml:space="preserve">incase-sensitive language-dir. </w:t>
+      </w:r>
+      <w:proofErr w:type="spellStart"/>
+      <w:r>
+        <w:rPr>
+          <w:sz w:val="32"/>
+          <w:szCs w:val="32"/>
+        </w:rPr>
+        <w:t>Yəni</w:t>
+      </w:r>
+      <w:proofErr w:type="spellEnd"/>
+      <w:r>
+        <w:rPr>
+          <w:sz w:val="32"/>
+          <w:szCs w:val="32"/>
+        </w:rPr>
+        <w:t xml:space="preserve"> </w:t>
+      </w:r>
+      <w:proofErr w:type="spellStart"/>
+      <w:r>
+        <w:rPr>
+          <w:sz w:val="32"/>
+          <w:szCs w:val="32"/>
+        </w:rPr>
+        <w:t>istəsəniz</w:t>
+      </w:r>
+      <w:proofErr w:type="spellEnd"/>
+      <w:r>
+        <w:rPr>
+          <w:sz w:val="32"/>
+          <w:szCs w:val="32"/>
+        </w:rPr>
+        <w:t xml:space="preserve"> </w:t>
+      </w:r>
+      <w:proofErr w:type="spellStart"/>
+      <w:r>
+        <w:rPr>
+          <w:sz w:val="32"/>
+          <w:szCs w:val="32"/>
+        </w:rPr>
+        <w:t>böyük</w:t>
+      </w:r>
+      <w:proofErr w:type="spellEnd"/>
+      <w:r>
+        <w:rPr>
+          <w:sz w:val="32"/>
+          <w:szCs w:val="32"/>
+        </w:rPr>
+        <w:t xml:space="preserve"> </w:t>
+      </w:r>
+      <w:proofErr w:type="spellStart"/>
+      <w:r>
+        <w:rPr>
+          <w:sz w:val="32"/>
+          <w:szCs w:val="32"/>
+        </w:rPr>
+        <w:t>hərflə</w:t>
+      </w:r>
+      <w:proofErr w:type="spellEnd"/>
+      <w:r>
+        <w:rPr>
+          <w:sz w:val="32"/>
+          <w:szCs w:val="32"/>
+        </w:rPr>
+        <w:t xml:space="preserve"> query-</w:t>
+      </w:r>
+      <w:proofErr w:type="spellStart"/>
+      <w:r>
+        <w:rPr>
+          <w:sz w:val="32"/>
+          <w:szCs w:val="32"/>
+        </w:rPr>
+        <w:t>ni</w:t>
+      </w:r>
+      <w:proofErr w:type="spellEnd"/>
+      <w:r>
+        <w:rPr>
+          <w:sz w:val="32"/>
+          <w:szCs w:val="32"/>
+        </w:rPr>
+        <w:t xml:space="preserve"> </w:t>
+      </w:r>
+      <w:proofErr w:type="spellStart"/>
+      <w:r>
+        <w:rPr>
+          <w:sz w:val="32"/>
+          <w:szCs w:val="32"/>
+        </w:rPr>
+        <w:t>yazıb</w:t>
+      </w:r>
+      <w:proofErr w:type="spellEnd"/>
+      <w:r>
+        <w:rPr>
+          <w:sz w:val="32"/>
+          <w:szCs w:val="32"/>
+        </w:rPr>
+        <w:t xml:space="preserve"> </w:t>
+      </w:r>
+      <w:proofErr w:type="spellStart"/>
+      <w:r>
+        <w:rPr>
+          <w:sz w:val="32"/>
+          <w:szCs w:val="32"/>
+        </w:rPr>
+        <w:t>işə</w:t>
+      </w:r>
+      <w:proofErr w:type="spellEnd"/>
+      <w:r>
+        <w:rPr>
+          <w:sz w:val="32"/>
+          <w:szCs w:val="32"/>
+        </w:rPr>
+        <w:t xml:space="preserve"> </w:t>
+      </w:r>
+      <w:proofErr w:type="spellStart"/>
+      <w:r>
+        <w:rPr>
+          <w:sz w:val="32"/>
+          <w:szCs w:val="32"/>
+        </w:rPr>
+        <w:t>salın</w:t>
+      </w:r>
+      <w:proofErr w:type="spellEnd"/>
+      <w:r>
+        <w:rPr>
+          <w:sz w:val="32"/>
+          <w:szCs w:val="32"/>
+        </w:rPr>
+        <w:t xml:space="preserve"> </w:t>
+      </w:r>
+      <w:proofErr w:type="spellStart"/>
+      <w:r>
+        <w:rPr>
+          <w:sz w:val="32"/>
+          <w:szCs w:val="32"/>
+        </w:rPr>
+        <w:t>və</w:t>
+      </w:r>
+      <w:proofErr w:type="spellEnd"/>
+      <w:r>
+        <w:rPr>
+          <w:sz w:val="32"/>
+          <w:szCs w:val="32"/>
+        </w:rPr>
+        <w:t xml:space="preserve"> </w:t>
+      </w:r>
+      <w:proofErr w:type="spellStart"/>
+      <w:r>
+        <w:rPr>
+          <w:sz w:val="32"/>
+          <w:szCs w:val="32"/>
+        </w:rPr>
+        <w:t>yaxud</w:t>
+      </w:r>
+      <w:proofErr w:type="spellEnd"/>
+      <w:r>
+        <w:rPr>
+          <w:sz w:val="32"/>
+          <w:szCs w:val="32"/>
+        </w:rPr>
+        <w:t xml:space="preserve"> </w:t>
+      </w:r>
+      <w:proofErr w:type="spellStart"/>
+      <w:r>
+        <w:rPr>
+          <w:sz w:val="32"/>
+          <w:szCs w:val="32"/>
+        </w:rPr>
+        <w:t>kiçik</w:t>
+      </w:r>
+      <w:proofErr w:type="spellEnd"/>
+      <w:r>
+        <w:rPr>
+          <w:sz w:val="32"/>
+          <w:szCs w:val="32"/>
+        </w:rPr>
+        <w:t xml:space="preserve"> </w:t>
+      </w:r>
+      <w:proofErr w:type="spellStart"/>
+      <w:r>
+        <w:rPr>
+          <w:sz w:val="32"/>
+          <w:szCs w:val="32"/>
+        </w:rPr>
+        <w:t>hərflə</w:t>
+      </w:r>
+      <w:proofErr w:type="spellEnd"/>
+      <w:r>
+        <w:rPr>
+          <w:sz w:val="32"/>
+          <w:szCs w:val="32"/>
+        </w:rPr>
+        <w:t xml:space="preserve">. </w:t>
+      </w:r>
+      <w:proofErr w:type="spellStart"/>
+      <w:r>
+        <w:rPr>
+          <w:sz w:val="32"/>
+          <w:szCs w:val="32"/>
+        </w:rPr>
+        <w:t>Hər</w:t>
+      </w:r>
+      <w:proofErr w:type="spellEnd"/>
+      <w:r>
+        <w:rPr>
+          <w:sz w:val="32"/>
+          <w:szCs w:val="32"/>
+        </w:rPr>
+        <w:t xml:space="preserve"> </w:t>
+      </w:r>
+      <w:proofErr w:type="spellStart"/>
+      <w:r>
+        <w:rPr>
+          <w:sz w:val="32"/>
+          <w:szCs w:val="32"/>
+        </w:rPr>
+        <w:t>bir</w:t>
+      </w:r>
+      <w:proofErr w:type="spellEnd"/>
+      <w:r>
+        <w:rPr>
+          <w:sz w:val="32"/>
+          <w:szCs w:val="32"/>
+        </w:rPr>
+        <w:t xml:space="preserve"> </w:t>
+      </w:r>
+      <w:proofErr w:type="spellStart"/>
+      <w:r>
+        <w:rPr>
+          <w:sz w:val="32"/>
+          <w:szCs w:val="32"/>
+        </w:rPr>
+        <w:t>halda</w:t>
+      </w:r>
+      <w:proofErr w:type="spellEnd"/>
+      <w:r>
+        <w:rPr>
+          <w:sz w:val="32"/>
+          <w:szCs w:val="32"/>
+        </w:rPr>
+        <w:t xml:space="preserve"> </w:t>
+      </w:r>
+      <w:proofErr w:type="spellStart"/>
+      <w:r>
+        <w:rPr>
+          <w:sz w:val="32"/>
+          <w:szCs w:val="32"/>
+        </w:rPr>
+        <w:t>işləkdir</w:t>
+      </w:r>
+      <w:proofErr w:type="spellEnd"/>
+      <w:r>
+        <w:rPr>
+          <w:sz w:val="32"/>
+          <w:szCs w:val="32"/>
+        </w:rPr>
+        <w:t xml:space="preserve">. </w:t>
+      </w:r>
+      <w:proofErr w:type="spellStart"/>
+      <w:r>
+        <w:rPr>
+          <w:sz w:val="32"/>
+          <w:szCs w:val="32"/>
+        </w:rPr>
+        <w:t>Lakin</w:t>
+      </w:r>
+      <w:proofErr w:type="spellEnd"/>
+      <w:r>
+        <w:rPr>
+          <w:sz w:val="32"/>
+          <w:szCs w:val="32"/>
+        </w:rPr>
+        <w:t xml:space="preserve"> </w:t>
+      </w:r>
+      <w:proofErr w:type="spellStart"/>
+      <w:r>
+        <w:rPr>
+          <w:sz w:val="32"/>
+          <w:szCs w:val="32"/>
+        </w:rPr>
+        <w:t>bir</w:t>
+      </w:r>
+      <w:proofErr w:type="spellEnd"/>
+      <w:r>
+        <w:rPr>
+          <w:sz w:val="32"/>
+          <w:szCs w:val="32"/>
+        </w:rPr>
+        <w:t xml:space="preserve"> </w:t>
+      </w:r>
+      <w:proofErr w:type="spellStart"/>
+      <w:r>
+        <w:rPr>
+          <w:sz w:val="32"/>
+          <w:szCs w:val="32"/>
+        </w:rPr>
+        <w:t>məqam</w:t>
+      </w:r>
+      <w:proofErr w:type="spellEnd"/>
+      <w:r>
+        <w:rPr>
+          <w:sz w:val="32"/>
+          <w:szCs w:val="32"/>
+        </w:rPr>
+        <w:t xml:space="preserve"> </w:t>
+      </w:r>
+      <w:proofErr w:type="spellStart"/>
+      <w:r>
+        <w:rPr>
+          <w:sz w:val="32"/>
+          <w:szCs w:val="32"/>
+        </w:rPr>
+        <w:t>vardır</w:t>
+      </w:r>
+      <w:proofErr w:type="spellEnd"/>
+      <w:r>
+        <w:rPr>
+          <w:sz w:val="32"/>
+          <w:szCs w:val="32"/>
+        </w:rPr>
+        <w:t xml:space="preserve"> </w:t>
+      </w:r>
+      <w:proofErr w:type="spellStart"/>
+      <w:r>
+        <w:rPr>
+          <w:sz w:val="32"/>
+          <w:szCs w:val="32"/>
+        </w:rPr>
+        <w:t>ki</w:t>
+      </w:r>
+      <w:proofErr w:type="spellEnd"/>
+      <w:r>
+        <w:rPr>
+          <w:sz w:val="32"/>
+          <w:szCs w:val="32"/>
+        </w:rPr>
+        <w:t xml:space="preserve">, </w:t>
+      </w:r>
+      <w:proofErr w:type="spellStart"/>
+      <w:r>
+        <w:rPr>
+          <w:sz w:val="32"/>
+          <w:szCs w:val="32"/>
+        </w:rPr>
+        <w:t>orada</w:t>
+      </w:r>
+      <w:proofErr w:type="spellEnd"/>
+      <w:r>
+        <w:rPr>
+          <w:sz w:val="32"/>
+          <w:szCs w:val="32"/>
+        </w:rPr>
+        <w:t xml:space="preserve"> incase-sensitive-</w:t>
+      </w:r>
+      <w:proofErr w:type="spellStart"/>
+      <w:r>
+        <w:rPr>
+          <w:sz w:val="32"/>
+          <w:szCs w:val="32"/>
+        </w:rPr>
+        <w:t>lik</w:t>
+      </w:r>
+      <w:proofErr w:type="spellEnd"/>
+      <w:r>
+        <w:rPr>
+          <w:sz w:val="32"/>
+          <w:szCs w:val="32"/>
+        </w:rPr>
+        <w:t xml:space="preserve"> </w:t>
+      </w:r>
+      <w:proofErr w:type="spellStart"/>
+      <w:r>
+        <w:rPr>
+          <w:sz w:val="32"/>
+          <w:szCs w:val="32"/>
+        </w:rPr>
+        <w:t>kənara</w:t>
+      </w:r>
+      <w:proofErr w:type="spellEnd"/>
+      <w:r>
+        <w:rPr>
+          <w:sz w:val="32"/>
+          <w:szCs w:val="32"/>
+        </w:rPr>
+        <w:t xml:space="preserve"> </w:t>
+      </w:r>
+      <w:proofErr w:type="spellStart"/>
+      <w:r>
+        <w:rPr>
+          <w:sz w:val="32"/>
+          <w:szCs w:val="32"/>
+        </w:rPr>
+        <w:t>çıxmış</w:t>
+      </w:r>
+      <w:proofErr w:type="spellEnd"/>
+      <w:r>
+        <w:rPr>
+          <w:sz w:val="32"/>
+          <w:szCs w:val="32"/>
+        </w:rPr>
+        <w:t xml:space="preserve"> </w:t>
+      </w:r>
+      <w:proofErr w:type="spellStart"/>
+      <w:r>
+        <w:rPr>
+          <w:sz w:val="32"/>
+          <w:szCs w:val="32"/>
+        </w:rPr>
+        <w:t>olur</w:t>
+      </w:r>
+      <w:proofErr w:type="spellEnd"/>
+      <w:r>
+        <w:rPr>
+          <w:sz w:val="32"/>
+          <w:szCs w:val="32"/>
+        </w:rPr>
+        <w:t xml:space="preserve">, </w:t>
+      </w:r>
+      <w:proofErr w:type="spellStart"/>
+      <w:r>
+        <w:rPr>
+          <w:sz w:val="32"/>
+          <w:szCs w:val="32"/>
+        </w:rPr>
+        <w:t>bu</w:t>
+      </w:r>
+      <w:proofErr w:type="spellEnd"/>
+      <w:r>
+        <w:rPr>
+          <w:sz w:val="32"/>
+          <w:szCs w:val="32"/>
+        </w:rPr>
+        <w:t xml:space="preserve"> </w:t>
+      </w:r>
+      <w:proofErr w:type="spellStart"/>
+      <w:r>
+        <w:rPr>
+          <w:sz w:val="32"/>
+          <w:szCs w:val="32"/>
+        </w:rPr>
+        <w:t>hansı</w:t>
+      </w:r>
+      <w:proofErr w:type="spellEnd"/>
+      <w:r>
+        <w:rPr>
+          <w:sz w:val="32"/>
+          <w:szCs w:val="32"/>
+        </w:rPr>
+        <w:t xml:space="preserve"> </w:t>
+      </w:r>
+      <w:proofErr w:type="spellStart"/>
+      <w:r>
+        <w:rPr>
+          <w:sz w:val="32"/>
+          <w:szCs w:val="32"/>
+        </w:rPr>
+        <w:t>məqamdır</w:t>
+      </w:r>
+      <w:proofErr w:type="spellEnd"/>
+      <w:r>
+        <w:rPr>
+          <w:sz w:val="32"/>
+          <w:szCs w:val="32"/>
+        </w:rPr>
+        <w:t xml:space="preserve"> </w:t>
+      </w:r>
+      <w:proofErr w:type="spellStart"/>
+      <w:r>
+        <w:rPr>
+          <w:sz w:val="32"/>
+          <w:szCs w:val="32"/>
+        </w:rPr>
+        <w:t>gəl</w:t>
+      </w:r>
+      <w:proofErr w:type="spellEnd"/>
+      <w:r>
+        <w:rPr>
+          <w:sz w:val="32"/>
+          <w:szCs w:val="32"/>
+        </w:rPr>
+        <w:t xml:space="preserve"> </w:t>
+      </w:r>
+      <w:proofErr w:type="spellStart"/>
+      <w:r>
+        <w:rPr>
+          <w:sz w:val="32"/>
+          <w:szCs w:val="32"/>
+        </w:rPr>
+        <w:t>ona</w:t>
+      </w:r>
+      <w:proofErr w:type="spellEnd"/>
+      <w:r>
+        <w:rPr>
+          <w:sz w:val="32"/>
+          <w:szCs w:val="32"/>
+        </w:rPr>
+        <w:t xml:space="preserve"> </w:t>
+      </w:r>
+      <w:proofErr w:type="spellStart"/>
+      <w:r>
+        <w:rPr>
+          <w:sz w:val="32"/>
+          <w:szCs w:val="32"/>
+        </w:rPr>
+        <w:t>birlikdə</w:t>
+      </w:r>
+      <w:proofErr w:type="spellEnd"/>
+      <w:r>
+        <w:rPr>
+          <w:sz w:val="32"/>
+          <w:szCs w:val="32"/>
+        </w:rPr>
+        <w:t xml:space="preserve"> </w:t>
+      </w:r>
+      <w:proofErr w:type="spellStart"/>
+      <w:r>
+        <w:rPr>
+          <w:sz w:val="32"/>
+          <w:szCs w:val="32"/>
+        </w:rPr>
+        <w:t>baxaq</w:t>
+      </w:r>
+      <w:proofErr w:type="spellEnd"/>
+      <w:r>
+        <w:rPr>
+          <w:sz w:val="32"/>
+          <w:szCs w:val="32"/>
+        </w:rPr>
+        <w:t xml:space="preserve"> </w:t>
+      </w:r>
+      <w:proofErr w:type="spellStart"/>
+      <w:r>
+        <w:rPr>
+          <w:sz w:val="32"/>
+          <w:szCs w:val="32"/>
+        </w:rPr>
+        <w:t>aşağıdakı</w:t>
+      </w:r>
+      <w:proofErr w:type="spellEnd"/>
+      <w:r>
+        <w:rPr>
+          <w:sz w:val="32"/>
+          <w:szCs w:val="32"/>
+        </w:rPr>
+        <w:t xml:space="preserve"> </w:t>
+      </w:r>
+      <w:proofErr w:type="spellStart"/>
+      <w:r>
+        <w:rPr>
+          <w:sz w:val="32"/>
+          <w:szCs w:val="32"/>
+        </w:rPr>
+        <w:t>şəkildən</w:t>
+      </w:r>
+      <w:proofErr w:type="spellEnd"/>
+      <w:r>
+        <w:rPr>
+          <w:sz w:val="32"/>
+          <w:szCs w:val="32"/>
+        </w:rPr>
+        <w:t>.</w:t>
+      </w:r>
+    </w:p>
+    <w:p>
+      <w:pPr>
+        <w:rPr>
+          <w:sz w:val="32"/>
+          <w:szCs w:val="32"/>
+        </w:rPr>
+      </w:pPr>
       <w:r>
         <w:rPr>
           <w:noProof/>
-          <w:sz w:val="32"/>
-          <w:szCs w:val="32"/>
-        </w:rPr>
+        </w:rPr>
+        <w:lastRenderedPageBreak/>
         <w:drawing>
-          <wp:anchor distT="0" distB="0" distL="114300" distR="114300" simplePos="0" relativeHeight="251661312" behindDoc="0" locked="0" layoutInCell="1" allowOverlap="1" wp14:anchorId="5EF688EB" wp14:editId="32EF7C82">
+          <wp:anchor distT="0" distB="0" distL="114300" distR="114300" simplePos="0" relativeHeight="251661312" behindDoc="0" locked="0" layoutInCell="1" allowOverlap="1" wp14:anchorId="11129FB7" wp14:editId="1285E79B">
             <wp:simplePos x="0" y="0"/>
             <wp:positionH relativeFrom="column">
-              <wp:posOffset>103910</wp:posOffset>
+              <wp:posOffset>196850</wp:posOffset>
             </wp:positionH>
-            <wp:positionV relativeFrom="paragraph">
-              <wp:posOffset>1365654</wp:posOffset>
+            <wp:positionV relativeFrom="page">
+              <wp:posOffset>158750</wp:posOffset>
             </wp:positionV>
             <wp:extent cx="5623560" cy="2575560"/>
             <wp:effectExtent l="0" t="0" r="0" b="0"/>
@@ -928,7 +1746,7 @@
                     <pic:cNvPicPr/>
                   </pic:nvPicPr>
                   <pic:blipFill>
-                    <a:blip r:embed="rId8">
+                    <a:blip r:embed="rId9">
                       <a:extLst>
                         <a:ext uri="{28A0092B-C50C-407E-A947-70E740481C1C}">
                           <a14:useLocalDpi xmlns:a14="http://schemas.microsoft.com/office/drawing/2010/main" val="0"/>
@@ -960,55 +1778,39 @@
           <w:sz w:val="32"/>
           <w:szCs w:val="32"/>
         </w:rPr>
-        <w:t>Bir</w:t>
-      </w:r>
-      <w:proofErr w:type="spellEnd"/>
-      <w:r>
-        <w:rPr>
-          <w:sz w:val="32"/>
-          <w:szCs w:val="32"/>
-        </w:rPr>
-        <w:t xml:space="preserve"> </w:t>
-      </w:r>
-      <w:proofErr w:type="spellStart"/>
-      <w:r>
-        <w:rPr>
-          <w:sz w:val="32"/>
-          <w:szCs w:val="32"/>
-        </w:rPr>
-        <w:t>öncəki</w:t>
-      </w:r>
-      <w:proofErr w:type="spellEnd"/>
-      <w:r>
-        <w:rPr>
-          <w:sz w:val="32"/>
-          <w:szCs w:val="32"/>
-        </w:rPr>
-        <w:t xml:space="preserve"> </w:t>
-      </w:r>
-      <w:proofErr w:type="spellStart"/>
-      <w:r>
-        <w:rPr>
-          <w:sz w:val="32"/>
-          <w:szCs w:val="32"/>
-        </w:rPr>
-        <w:t>dərslikdə</w:t>
-      </w:r>
-      <w:proofErr w:type="spellEnd"/>
-      <w:r>
-        <w:rPr>
-          <w:sz w:val="32"/>
-          <w:szCs w:val="32"/>
-        </w:rPr>
-        <w:t xml:space="preserve"> </w:t>
-      </w:r>
-      <w:proofErr w:type="spellStart"/>
-      <w:r>
-        <w:rPr>
-          <w:sz w:val="32"/>
-          <w:szCs w:val="32"/>
-        </w:rPr>
-        <w:t>demişdik</w:t>
+        <w:t>yuxarıdakı</w:t>
+      </w:r>
+      <w:proofErr w:type="spellEnd"/>
+      <w:r>
+        <w:rPr>
+          <w:sz w:val="32"/>
+          <w:szCs w:val="32"/>
+        </w:rPr>
+        <w:t xml:space="preserve"> </w:t>
+      </w:r>
+      <w:proofErr w:type="spellStart"/>
+      <w:r>
+        <w:rPr>
+          <w:sz w:val="32"/>
+          <w:szCs w:val="32"/>
+        </w:rPr>
+        <w:t>şəkildə</w:t>
+      </w:r>
+      <w:proofErr w:type="spellEnd"/>
+      <w:r>
+        <w:rPr>
+          <w:sz w:val="32"/>
+          <w:szCs w:val="32"/>
+        </w:rPr>
+        <w:t xml:space="preserve"> </w:t>
+      </w:r>
+      <w:proofErr w:type="spellStart"/>
+      <w:r>
+        <w:rPr>
+          <w:sz w:val="32"/>
+          <w:szCs w:val="32"/>
+        </w:rPr>
+        <w:t>görürük</w:t>
       </w:r>
       <w:proofErr w:type="spellEnd"/>
       <w:r>
@@ -1034,44 +1836,479 @@
         </w:rPr>
         <w:t xml:space="preserve">, </w:t>
       </w:r>
+      <w:proofErr w:type="spellStart"/>
+      <w:r>
+        <w:rPr>
+          <w:sz w:val="32"/>
+          <w:szCs w:val="32"/>
+        </w:rPr>
+        <w:t>bu</w:t>
+      </w:r>
+      <w:proofErr w:type="spellEnd"/>
+      <w:r>
+        <w:rPr>
+          <w:sz w:val="32"/>
+          <w:szCs w:val="32"/>
+        </w:rPr>
+        <w:t xml:space="preserve"> query </w:t>
+      </w:r>
+      <w:proofErr w:type="spellStart"/>
+      <w:r>
+        <w:rPr>
+          <w:sz w:val="32"/>
+          <w:szCs w:val="32"/>
+        </w:rPr>
+        <w:t>bizə</w:t>
+      </w:r>
+      <w:proofErr w:type="spellEnd"/>
+      <w:r>
+        <w:rPr>
+          <w:sz w:val="32"/>
+          <w:szCs w:val="32"/>
+        </w:rPr>
+        <w:t xml:space="preserve"> </w:t>
+      </w:r>
+      <w:proofErr w:type="spellStart"/>
+      <w:r>
+        <w:rPr>
+          <w:sz w:val="32"/>
+          <w:szCs w:val="32"/>
+        </w:rPr>
+        <w:t>boş</w:t>
+      </w:r>
+      <w:proofErr w:type="spellEnd"/>
+      <w:r>
+        <w:rPr>
+          <w:sz w:val="32"/>
+          <w:szCs w:val="32"/>
+        </w:rPr>
+        <w:t xml:space="preserve"> </w:t>
+      </w:r>
+      <w:proofErr w:type="spellStart"/>
+      <w:r>
+        <w:rPr>
+          <w:sz w:val="32"/>
+          <w:szCs w:val="32"/>
+        </w:rPr>
+        <w:t>bir</w:t>
+      </w:r>
+      <w:proofErr w:type="spellEnd"/>
+      <w:r>
+        <w:rPr>
+          <w:sz w:val="32"/>
+          <w:szCs w:val="32"/>
+        </w:rPr>
+        <w:t xml:space="preserve"> </w:t>
+      </w:r>
+      <w:proofErr w:type="spellStart"/>
       <w:r>
         <w:rPr>
           <w:b/>
           <w:sz w:val="32"/>
           <w:szCs w:val="32"/>
         </w:rPr>
-        <w:t xml:space="preserve">SQL </w:t>
-      </w:r>
-      <w:r>
-        <w:rPr>
-          <w:sz w:val="32"/>
-          <w:szCs w:val="32"/>
-        </w:rPr>
-        <w:t xml:space="preserve">incase-sensitive language-dir. </w:t>
-      </w:r>
-      <w:proofErr w:type="spellStart"/>
-      <w:r>
-        <w:rPr>
-          <w:sz w:val="32"/>
-          <w:szCs w:val="32"/>
-        </w:rPr>
-        <w:t>Yəni</w:t>
-      </w:r>
-      <w:proofErr w:type="spellEnd"/>
-      <w:r>
-        <w:rPr>
-          <w:sz w:val="32"/>
-          <w:szCs w:val="32"/>
-        </w:rPr>
-        <w:t xml:space="preserve"> </w:t>
-      </w:r>
-      <w:proofErr w:type="spellStart"/>
-      <w:r>
-        <w:rPr>
-          <w:sz w:val="32"/>
-          <w:szCs w:val="32"/>
-        </w:rPr>
-        <w:t>istəsəniz</w:t>
+        <w:t>resultset</w:t>
+      </w:r>
+      <w:proofErr w:type="spellEnd"/>
+      <w:r>
+        <w:rPr>
+          <w:b/>
+          <w:sz w:val="32"/>
+          <w:szCs w:val="32"/>
+        </w:rPr>
+        <w:t xml:space="preserve"> </w:t>
+      </w:r>
+      <w:proofErr w:type="spellStart"/>
+      <w:r>
+        <w:rPr>
+          <w:sz w:val="32"/>
+          <w:szCs w:val="32"/>
+        </w:rPr>
+        <w:t>qaytarır</w:t>
+      </w:r>
+      <w:proofErr w:type="spellEnd"/>
+      <w:r>
+        <w:rPr>
+          <w:sz w:val="32"/>
+          <w:szCs w:val="32"/>
+        </w:rPr>
+        <w:t xml:space="preserve">, </w:t>
+      </w:r>
+      <w:proofErr w:type="spellStart"/>
+      <w:r>
+        <w:rPr>
+          <w:sz w:val="32"/>
+          <w:szCs w:val="32"/>
+        </w:rPr>
+        <w:t>ancaq</w:t>
+      </w:r>
+      <w:proofErr w:type="spellEnd"/>
+      <w:r>
+        <w:rPr>
+          <w:sz w:val="32"/>
+          <w:szCs w:val="32"/>
+        </w:rPr>
+        <w:t xml:space="preserve"> </w:t>
+      </w:r>
+      <w:proofErr w:type="spellStart"/>
+      <w:r>
+        <w:rPr>
+          <w:sz w:val="32"/>
+          <w:szCs w:val="32"/>
+        </w:rPr>
+        <w:t>belə</w:t>
+      </w:r>
+      <w:proofErr w:type="spellEnd"/>
+      <w:r>
+        <w:rPr>
+          <w:sz w:val="32"/>
+          <w:szCs w:val="32"/>
+        </w:rPr>
+        <w:t xml:space="preserve"> </w:t>
+      </w:r>
+      <w:proofErr w:type="spellStart"/>
+      <w:r>
+        <w:rPr>
+          <w:sz w:val="32"/>
+          <w:szCs w:val="32"/>
+        </w:rPr>
+        <w:t>baxanda</w:t>
+      </w:r>
+      <w:proofErr w:type="spellEnd"/>
+      <w:r>
+        <w:rPr>
+          <w:sz w:val="32"/>
+          <w:szCs w:val="32"/>
+        </w:rPr>
+        <w:t xml:space="preserve"> query-</w:t>
+      </w:r>
+      <w:proofErr w:type="spellStart"/>
+      <w:r>
+        <w:rPr>
+          <w:sz w:val="32"/>
+          <w:szCs w:val="32"/>
+        </w:rPr>
+        <w:t>miz</w:t>
+      </w:r>
+      <w:proofErr w:type="spellEnd"/>
+      <w:r>
+        <w:rPr>
+          <w:sz w:val="32"/>
+          <w:szCs w:val="32"/>
+        </w:rPr>
+        <w:t xml:space="preserve"> </w:t>
+      </w:r>
+      <w:proofErr w:type="spellStart"/>
+      <w:r>
+        <w:rPr>
+          <w:sz w:val="32"/>
+          <w:szCs w:val="32"/>
+        </w:rPr>
+        <w:t>birə-bir</w:t>
+      </w:r>
+      <w:proofErr w:type="spellEnd"/>
+      <w:r>
+        <w:rPr>
+          <w:sz w:val="32"/>
+          <w:szCs w:val="32"/>
+        </w:rPr>
+        <w:t xml:space="preserve"> </w:t>
+      </w:r>
+      <w:proofErr w:type="spellStart"/>
+      <w:r>
+        <w:rPr>
+          <w:sz w:val="32"/>
+          <w:szCs w:val="32"/>
+        </w:rPr>
+        <w:t>düzdür</w:t>
+      </w:r>
+      <w:proofErr w:type="spellEnd"/>
+      <w:r>
+        <w:rPr>
+          <w:sz w:val="32"/>
+          <w:szCs w:val="32"/>
+        </w:rPr>
+        <w:t xml:space="preserve">, </w:t>
+      </w:r>
+      <w:proofErr w:type="spellStart"/>
+      <w:r>
+        <w:rPr>
+          <w:sz w:val="32"/>
+          <w:szCs w:val="32"/>
+        </w:rPr>
+        <w:t>bəs</w:t>
+      </w:r>
+      <w:proofErr w:type="spellEnd"/>
+      <w:r>
+        <w:rPr>
+          <w:sz w:val="32"/>
+          <w:szCs w:val="32"/>
+        </w:rPr>
+        <w:t xml:space="preserve"> </w:t>
+      </w:r>
+      <w:proofErr w:type="spellStart"/>
+      <w:r>
+        <w:rPr>
+          <w:sz w:val="32"/>
+          <w:szCs w:val="32"/>
+        </w:rPr>
+        <w:t>yaxşı</w:t>
+      </w:r>
+      <w:proofErr w:type="spellEnd"/>
+      <w:r>
+        <w:rPr>
+          <w:sz w:val="32"/>
+          <w:szCs w:val="32"/>
+        </w:rPr>
+        <w:t xml:space="preserve"> </w:t>
+      </w:r>
+      <w:proofErr w:type="spellStart"/>
+      <w:r>
+        <w:rPr>
+          <w:sz w:val="32"/>
+          <w:szCs w:val="32"/>
+        </w:rPr>
+        <w:t>səhv</w:t>
+      </w:r>
+      <w:proofErr w:type="spellEnd"/>
+      <w:r>
+        <w:rPr>
+          <w:sz w:val="32"/>
+          <w:szCs w:val="32"/>
+        </w:rPr>
+        <w:t xml:space="preserve"> </w:t>
+      </w:r>
+      <w:proofErr w:type="spellStart"/>
+      <w:r>
+        <w:rPr>
+          <w:sz w:val="32"/>
+          <w:szCs w:val="32"/>
+        </w:rPr>
+        <w:t>hardadır</w:t>
+      </w:r>
+      <w:proofErr w:type="spellEnd"/>
+      <w:r>
+        <w:rPr>
+          <w:sz w:val="32"/>
+          <w:szCs w:val="32"/>
+        </w:rPr>
+        <w:t xml:space="preserve"> </w:t>
+      </w:r>
+      <w:proofErr w:type="spellStart"/>
+      <w:r>
+        <w:rPr>
+          <w:sz w:val="32"/>
+          <w:szCs w:val="32"/>
+        </w:rPr>
+        <w:t>deyiriksə</w:t>
+      </w:r>
+      <w:proofErr w:type="spellEnd"/>
+      <w:r>
+        <w:rPr>
+          <w:sz w:val="32"/>
+          <w:szCs w:val="32"/>
+        </w:rPr>
+        <w:t xml:space="preserve">, </w:t>
+      </w:r>
+      <w:proofErr w:type="spellStart"/>
+      <w:r>
+        <w:rPr>
+          <w:sz w:val="32"/>
+          <w:szCs w:val="32"/>
+        </w:rPr>
+        <w:t>səhv</w:t>
+      </w:r>
+      <w:proofErr w:type="spellEnd"/>
+      <w:r>
+        <w:rPr>
+          <w:sz w:val="32"/>
+          <w:szCs w:val="32"/>
+        </w:rPr>
+        <w:t xml:space="preserve"> </w:t>
+      </w:r>
+      <w:proofErr w:type="spellStart"/>
+      <w:r>
+        <w:rPr>
+          <w:sz w:val="32"/>
+          <w:szCs w:val="32"/>
+        </w:rPr>
+        <w:t>buradadır</w:t>
+      </w:r>
+      <w:proofErr w:type="spellEnd"/>
+      <w:r>
+        <w:rPr>
+          <w:sz w:val="32"/>
+          <w:szCs w:val="32"/>
+        </w:rPr>
+        <w:t xml:space="preserve"> </w:t>
+      </w:r>
+      <w:proofErr w:type="spellStart"/>
+      <w:r>
+        <w:rPr>
+          <w:sz w:val="32"/>
+          <w:szCs w:val="32"/>
+        </w:rPr>
+        <w:t>ki</w:t>
+      </w:r>
+      <w:proofErr w:type="spellEnd"/>
+      <w:r>
+        <w:rPr>
+          <w:sz w:val="32"/>
+          <w:szCs w:val="32"/>
+        </w:rPr>
+        <w:t xml:space="preserve">, biz </w:t>
+      </w:r>
+      <w:r>
+        <w:rPr>
+          <w:b/>
+          <w:sz w:val="32"/>
+          <w:szCs w:val="32"/>
+        </w:rPr>
+        <w:t xml:space="preserve">manager </w:t>
+      </w:r>
+      <w:proofErr w:type="spellStart"/>
+      <w:r>
+        <w:rPr>
+          <w:sz w:val="32"/>
+          <w:szCs w:val="32"/>
+        </w:rPr>
+        <w:t>datasını</w:t>
+      </w:r>
+      <w:proofErr w:type="spellEnd"/>
+      <w:r>
+        <w:rPr>
+          <w:sz w:val="32"/>
+          <w:szCs w:val="32"/>
+        </w:rPr>
+        <w:t xml:space="preserve"> </w:t>
+      </w:r>
+      <w:proofErr w:type="spellStart"/>
+      <w:r>
+        <w:rPr>
+          <w:sz w:val="32"/>
+          <w:szCs w:val="32"/>
+        </w:rPr>
+        <w:t>kiçik</w:t>
+      </w:r>
+      <w:proofErr w:type="spellEnd"/>
+      <w:r>
+        <w:rPr>
+          <w:sz w:val="32"/>
+          <w:szCs w:val="32"/>
+        </w:rPr>
+        <w:t xml:space="preserve"> </w:t>
+      </w:r>
+      <w:proofErr w:type="spellStart"/>
+      <w:r>
+        <w:rPr>
+          <w:sz w:val="32"/>
+          <w:szCs w:val="32"/>
+        </w:rPr>
+        <w:t>hərflə</w:t>
+      </w:r>
+      <w:proofErr w:type="spellEnd"/>
+      <w:r>
+        <w:rPr>
+          <w:sz w:val="32"/>
+          <w:szCs w:val="32"/>
+        </w:rPr>
+        <w:t xml:space="preserve"> </w:t>
+      </w:r>
+      <w:proofErr w:type="spellStart"/>
+      <w:r>
+        <w:rPr>
+          <w:sz w:val="32"/>
+          <w:szCs w:val="32"/>
+        </w:rPr>
+        <w:t>yazdığımızda</w:t>
+      </w:r>
+      <w:proofErr w:type="spellEnd"/>
+      <w:r>
+        <w:rPr>
+          <w:sz w:val="32"/>
+          <w:szCs w:val="32"/>
+        </w:rPr>
+        <w:t xml:space="preserve">, </w:t>
+      </w:r>
+      <w:proofErr w:type="spellStart"/>
+      <w:r>
+        <w:rPr>
+          <w:sz w:val="32"/>
+          <w:szCs w:val="32"/>
+        </w:rPr>
+        <w:t>hansıki</w:t>
+      </w:r>
+      <w:proofErr w:type="spellEnd"/>
+      <w:r>
+        <w:rPr>
+          <w:sz w:val="32"/>
+          <w:szCs w:val="32"/>
+        </w:rPr>
+        <w:t xml:space="preserve"> </w:t>
+      </w:r>
+      <w:r>
+        <w:rPr>
+          <w:b/>
+          <w:sz w:val="32"/>
+          <w:szCs w:val="32"/>
+        </w:rPr>
+        <w:t xml:space="preserve">job </w:t>
+      </w:r>
+      <w:proofErr w:type="spellStart"/>
+      <w:r>
+        <w:rPr>
+          <w:sz w:val="32"/>
+          <w:szCs w:val="32"/>
+        </w:rPr>
+        <w:t>colum</w:t>
+      </w:r>
+      <w:proofErr w:type="spellEnd"/>
+      <w:r>
+        <w:rPr>
+          <w:sz w:val="32"/>
+          <w:szCs w:val="32"/>
+        </w:rPr>
+        <w:t xml:space="preserve">-u </w:t>
+      </w:r>
+      <w:proofErr w:type="spellStart"/>
+      <w:r>
+        <w:rPr>
+          <w:sz w:val="32"/>
+          <w:szCs w:val="32"/>
+        </w:rPr>
+        <w:t>özündə</w:t>
+      </w:r>
+      <w:proofErr w:type="spellEnd"/>
+      <w:r>
+        <w:rPr>
+          <w:sz w:val="32"/>
+          <w:szCs w:val="32"/>
+        </w:rPr>
+        <w:t xml:space="preserve"> </w:t>
+      </w:r>
+      <w:proofErr w:type="spellStart"/>
+      <w:r>
+        <w:rPr>
+          <w:sz w:val="32"/>
+          <w:szCs w:val="32"/>
+        </w:rPr>
+        <w:t>yalnızca</w:t>
+      </w:r>
+      <w:proofErr w:type="spellEnd"/>
+      <w:r>
+        <w:rPr>
+          <w:sz w:val="32"/>
+          <w:szCs w:val="32"/>
+        </w:rPr>
+        <w:t xml:space="preserve"> </w:t>
+      </w:r>
+      <w:proofErr w:type="spellStart"/>
+      <w:r>
+        <w:rPr>
+          <w:sz w:val="32"/>
+          <w:szCs w:val="32"/>
+        </w:rPr>
+        <w:t>hamsı</w:t>
       </w:r>
       <w:proofErr w:type="spellEnd"/>
       <w:r>
@@ -1103,135 +2340,55 @@
           <w:sz w:val="32"/>
           <w:szCs w:val="32"/>
         </w:rPr>
-        <w:t>hərflə</w:t>
-      </w:r>
-      <w:proofErr w:type="spellEnd"/>
-      <w:r>
-        <w:rPr>
-          <w:sz w:val="32"/>
-          <w:szCs w:val="32"/>
-        </w:rPr>
-        <w:t xml:space="preserve"> query-</w:t>
-      </w:r>
-      <w:proofErr w:type="spellStart"/>
-      <w:r>
-        <w:rPr>
-          <w:sz w:val="32"/>
-          <w:szCs w:val="32"/>
-        </w:rPr>
-        <w:t>ni</w:t>
-      </w:r>
-      <w:proofErr w:type="spellEnd"/>
-      <w:r>
-        <w:rPr>
-          <w:sz w:val="32"/>
-          <w:szCs w:val="32"/>
-        </w:rPr>
-        <w:t xml:space="preserve"> </w:t>
-      </w:r>
-      <w:proofErr w:type="spellStart"/>
-      <w:r>
-        <w:rPr>
-          <w:sz w:val="32"/>
-          <w:szCs w:val="32"/>
-        </w:rPr>
-        <w:t>yazıb</w:t>
-      </w:r>
-      <w:proofErr w:type="spellEnd"/>
-      <w:r>
-        <w:rPr>
-          <w:sz w:val="32"/>
-          <w:szCs w:val="32"/>
-        </w:rPr>
-        <w:t xml:space="preserve"> </w:t>
-      </w:r>
-      <w:proofErr w:type="spellStart"/>
-      <w:r>
-        <w:rPr>
-          <w:sz w:val="32"/>
-          <w:szCs w:val="32"/>
-        </w:rPr>
-        <w:t>işə</w:t>
-      </w:r>
-      <w:proofErr w:type="spellEnd"/>
-      <w:r>
-        <w:rPr>
-          <w:sz w:val="32"/>
-          <w:szCs w:val="32"/>
-        </w:rPr>
-        <w:t xml:space="preserve"> </w:t>
-      </w:r>
-      <w:proofErr w:type="spellStart"/>
-      <w:r>
-        <w:rPr>
-          <w:sz w:val="32"/>
-          <w:szCs w:val="32"/>
-        </w:rPr>
-        <w:t>salın</w:t>
-      </w:r>
-      <w:proofErr w:type="spellEnd"/>
-      <w:r>
-        <w:rPr>
-          <w:sz w:val="32"/>
-          <w:szCs w:val="32"/>
-        </w:rPr>
-        <w:t xml:space="preserve"> </w:t>
-      </w:r>
-      <w:proofErr w:type="spellStart"/>
-      <w:r>
-        <w:rPr>
-          <w:sz w:val="32"/>
-          <w:szCs w:val="32"/>
-        </w:rPr>
-        <w:t>və</w:t>
-      </w:r>
-      <w:proofErr w:type="spellEnd"/>
-      <w:r>
-        <w:rPr>
-          <w:sz w:val="32"/>
-          <w:szCs w:val="32"/>
-        </w:rPr>
-        <w:t xml:space="preserve"> </w:t>
-      </w:r>
-      <w:proofErr w:type="spellStart"/>
-      <w:r>
-        <w:rPr>
-          <w:sz w:val="32"/>
-          <w:szCs w:val="32"/>
-        </w:rPr>
-        <w:t>yaxud</w:t>
-      </w:r>
-      <w:proofErr w:type="spellEnd"/>
-      <w:r>
-        <w:rPr>
-          <w:sz w:val="32"/>
-          <w:szCs w:val="32"/>
-        </w:rPr>
-        <w:t xml:space="preserve"> </w:t>
-      </w:r>
-      <w:proofErr w:type="spellStart"/>
-      <w:r>
-        <w:rPr>
-          <w:sz w:val="32"/>
-          <w:szCs w:val="32"/>
-        </w:rPr>
-        <w:t>kiçik</w:t>
-      </w:r>
-      <w:proofErr w:type="spellEnd"/>
-      <w:r>
-        <w:rPr>
-          <w:sz w:val="32"/>
-          <w:szCs w:val="32"/>
-        </w:rPr>
-        <w:t xml:space="preserve"> </w:t>
-      </w:r>
-      <w:proofErr w:type="spellStart"/>
-      <w:r>
-        <w:rPr>
-          <w:sz w:val="32"/>
-          <w:szCs w:val="32"/>
-        </w:rPr>
-        <w:t>hərflə</w:t>
+        <w:t>hərf</w:t>
+      </w:r>
+      <w:proofErr w:type="spellEnd"/>
+      <w:r>
+        <w:rPr>
+          <w:sz w:val="32"/>
+          <w:szCs w:val="32"/>
+        </w:rPr>
+        <w:t xml:space="preserve"> </w:t>
+      </w:r>
+      <w:proofErr w:type="spellStart"/>
+      <w:r>
+        <w:rPr>
+          <w:sz w:val="32"/>
+          <w:szCs w:val="32"/>
+        </w:rPr>
+        <w:t>olmaq</w:t>
+      </w:r>
+      <w:proofErr w:type="spellEnd"/>
+      <w:r>
+        <w:rPr>
+          <w:sz w:val="32"/>
+          <w:szCs w:val="32"/>
+        </w:rPr>
+        <w:t xml:space="preserve"> </w:t>
+      </w:r>
+      <w:proofErr w:type="spellStart"/>
+      <w:r>
+        <w:rPr>
+          <w:sz w:val="32"/>
+          <w:szCs w:val="32"/>
+        </w:rPr>
+        <w:t>ilə</w:t>
+      </w:r>
+      <w:proofErr w:type="spellEnd"/>
+      <w:r>
+        <w:rPr>
+          <w:sz w:val="32"/>
+          <w:szCs w:val="32"/>
+        </w:rPr>
+        <w:t xml:space="preserve"> data </w:t>
+      </w:r>
+      <w:proofErr w:type="spellStart"/>
+      <w:r>
+        <w:rPr>
+          <w:sz w:val="32"/>
+          <w:szCs w:val="32"/>
+        </w:rPr>
+        <w:t>saxlamaqdadır</w:t>
       </w:r>
       <w:proofErr w:type="spellEnd"/>
       <w:r>
@@ -1247,1010 +2404,6 @@
           <w:sz w:val="32"/>
           <w:szCs w:val="32"/>
         </w:rPr>
-        <w:t>Hər</w:t>
-      </w:r>
-      <w:proofErr w:type="spellEnd"/>
-      <w:r>
-        <w:rPr>
-          <w:sz w:val="32"/>
-          <w:szCs w:val="32"/>
-        </w:rPr>
-        <w:t xml:space="preserve"> </w:t>
-      </w:r>
-      <w:proofErr w:type="spellStart"/>
-      <w:r>
-        <w:rPr>
-          <w:sz w:val="32"/>
-          <w:szCs w:val="32"/>
-        </w:rPr>
-        <w:t>bir</w:t>
-      </w:r>
-      <w:proofErr w:type="spellEnd"/>
-      <w:r>
-        <w:rPr>
-          <w:sz w:val="32"/>
-          <w:szCs w:val="32"/>
-        </w:rPr>
-        <w:t xml:space="preserve"> </w:t>
-      </w:r>
-      <w:proofErr w:type="spellStart"/>
-      <w:r>
-        <w:rPr>
-          <w:sz w:val="32"/>
-          <w:szCs w:val="32"/>
-        </w:rPr>
-        <w:t>halda</w:t>
-      </w:r>
-      <w:proofErr w:type="spellEnd"/>
-      <w:r>
-        <w:rPr>
-          <w:sz w:val="32"/>
-          <w:szCs w:val="32"/>
-        </w:rPr>
-        <w:t xml:space="preserve"> </w:t>
-      </w:r>
-      <w:proofErr w:type="spellStart"/>
-      <w:r>
-        <w:rPr>
-          <w:sz w:val="32"/>
-          <w:szCs w:val="32"/>
-        </w:rPr>
-        <w:t>işləkdir</w:t>
-      </w:r>
-      <w:proofErr w:type="spellEnd"/>
-      <w:r>
-        <w:rPr>
-          <w:sz w:val="32"/>
-          <w:szCs w:val="32"/>
-        </w:rPr>
-        <w:t xml:space="preserve">. </w:t>
-      </w:r>
-      <w:proofErr w:type="spellStart"/>
-      <w:r>
-        <w:rPr>
-          <w:sz w:val="32"/>
-          <w:szCs w:val="32"/>
-        </w:rPr>
-        <w:t>Lakin</w:t>
-      </w:r>
-      <w:proofErr w:type="spellEnd"/>
-      <w:r>
-        <w:rPr>
-          <w:sz w:val="32"/>
-          <w:szCs w:val="32"/>
-        </w:rPr>
-        <w:t xml:space="preserve"> </w:t>
-      </w:r>
-      <w:proofErr w:type="spellStart"/>
-      <w:r>
-        <w:rPr>
-          <w:sz w:val="32"/>
-          <w:szCs w:val="32"/>
-        </w:rPr>
-        <w:t>bir</w:t>
-      </w:r>
-      <w:proofErr w:type="spellEnd"/>
-      <w:r>
-        <w:rPr>
-          <w:sz w:val="32"/>
-          <w:szCs w:val="32"/>
-        </w:rPr>
-        <w:t xml:space="preserve"> </w:t>
-      </w:r>
-      <w:proofErr w:type="spellStart"/>
-      <w:r>
-        <w:rPr>
-          <w:sz w:val="32"/>
-          <w:szCs w:val="32"/>
-        </w:rPr>
-        <w:t>məqam</w:t>
-      </w:r>
-      <w:proofErr w:type="spellEnd"/>
-      <w:r>
-        <w:rPr>
-          <w:sz w:val="32"/>
-          <w:szCs w:val="32"/>
-        </w:rPr>
-        <w:t xml:space="preserve"> </w:t>
-      </w:r>
-      <w:proofErr w:type="spellStart"/>
-      <w:r>
-        <w:rPr>
-          <w:sz w:val="32"/>
-          <w:szCs w:val="32"/>
-        </w:rPr>
-        <w:t>vardır</w:t>
-      </w:r>
-      <w:proofErr w:type="spellEnd"/>
-      <w:r>
-        <w:rPr>
-          <w:sz w:val="32"/>
-          <w:szCs w:val="32"/>
-        </w:rPr>
-        <w:t xml:space="preserve"> </w:t>
-      </w:r>
-      <w:proofErr w:type="spellStart"/>
-      <w:r>
-        <w:rPr>
-          <w:sz w:val="32"/>
-          <w:szCs w:val="32"/>
-        </w:rPr>
-        <w:t>ki</w:t>
-      </w:r>
-      <w:proofErr w:type="spellEnd"/>
-      <w:r>
-        <w:rPr>
-          <w:sz w:val="32"/>
-          <w:szCs w:val="32"/>
-        </w:rPr>
-        <w:t xml:space="preserve">, </w:t>
-      </w:r>
-      <w:proofErr w:type="spellStart"/>
-      <w:r>
-        <w:rPr>
-          <w:sz w:val="32"/>
-          <w:szCs w:val="32"/>
-        </w:rPr>
-        <w:t>orada</w:t>
-      </w:r>
-      <w:proofErr w:type="spellEnd"/>
-      <w:r>
-        <w:rPr>
-          <w:sz w:val="32"/>
-          <w:szCs w:val="32"/>
-        </w:rPr>
-        <w:t xml:space="preserve"> incase-sensitive-</w:t>
-      </w:r>
-      <w:proofErr w:type="spellStart"/>
-      <w:r>
-        <w:rPr>
-          <w:sz w:val="32"/>
-          <w:szCs w:val="32"/>
-        </w:rPr>
-        <w:t>lik</w:t>
-      </w:r>
-      <w:proofErr w:type="spellEnd"/>
-      <w:r>
-        <w:rPr>
-          <w:sz w:val="32"/>
-          <w:szCs w:val="32"/>
-        </w:rPr>
-        <w:t xml:space="preserve"> </w:t>
-      </w:r>
-      <w:proofErr w:type="spellStart"/>
-      <w:r>
-        <w:rPr>
-          <w:sz w:val="32"/>
-          <w:szCs w:val="32"/>
-        </w:rPr>
-        <w:t>kənara</w:t>
-      </w:r>
-      <w:proofErr w:type="spellEnd"/>
-      <w:r>
-        <w:rPr>
-          <w:sz w:val="32"/>
-          <w:szCs w:val="32"/>
-        </w:rPr>
-        <w:t xml:space="preserve"> </w:t>
-      </w:r>
-      <w:proofErr w:type="spellStart"/>
-      <w:r>
-        <w:rPr>
-          <w:sz w:val="32"/>
-          <w:szCs w:val="32"/>
-        </w:rPr>
-        <w:t>çıxmış</w:t>
-      </w:r>
-      <w:proofErr w:type="spellEnd"/>
-      <w:r>
-        <w:rPr>
-          <w:sz w:val="32"/>
-          <w:szCs w:val="32"/>
-        </w:rPr>
-        <w:t xml:space="preserve"> </w:t>
-      </w:r>
-      <w:proofErr w:type="spellStart"/>
-      <w:r>
-        <w:rPr>
-          <w:sz w:val="32"/>
-          <w:szCs w:val="32"/>
-        </w:rPr>
-        <w:t>olur</w:t>
-      </w:r>
-      <w:proofErr w:type="spellEnd"/>
-      <w:r>
-        <w:rPr>
-          <w:sz w:val="32"/>
-          <w:szCs w:val="32"/>
-        </w:rPr>
-        <w:t xml:space="preserve">, </w:t>
-      </w:r>
-      <w:proofErr w:type="spellStart"/>
-      <w:r>
-        <w:rPr>
-          <w:sz w:val="32"/>
-          <w:szCs w:val="32"/>
-        </w:rPr>
-        <w:t>bu</w:t>
-      </w:r>
-      <w:proofErr w:type="spellEnd"/>
-      <w:r>
-        <w:rPr>
-          <w:sz w:val="32"/>
-          <w:szCs w:val="32"/>
-        </w:rPr>
-        <w:t xml:space="preserve"> </w:t>
-      </w:r>
-      <w:proofErr w:type="spellStart"/>
-      <w:r>
-        <w:rPr>
-          <w:sz w:val="32"/>
-          <w:szCs w:val="32"/>
-        </w:rPr>
-        <w:t>hansı</w:t>
-      </w:r>
-      <w:proofErr w:type="spellEnd"/>
-      <w:r>
-        <w:rPr>
-          <w:sz w:val="32"/>
-          <w:szCs w:val="32"/>
-        </w:rPr>
-        <w:t xml:space="preserve"> </w:t>
-      </w:r>
-      <w:proofErr w:type="spellStart"/>
-      <w:r>
-        <w:rPr>
-          <w:sz w:val="32"/>
-          <w:szCs w:val="32"/>
-        </w:rPr>
-        <w:t>məqamdır</w:t>
-      </w:r>
-      <w:proofErr w:type="spellEnd"/>
-      <w:r>
-        <w:rPr>
-          <w:sz w:val="32"/>
-          <w:szCs w:val="32"/>
-        </w:rPr>
-        <w:t xml:space="preserve"> </w:t>
-      </w:r>
-      <w:proofErr w:type="spellStart"/>
-      <w:r>
-        <w:rPr>
-          <w:sz w:val="32"/>
-          <w:szCs w:val="32"/>
-        </w:rPr>
-        <w:t>gəl</w:t>
-      </w:r>
-      <w:proofErr w:type="spellEnd"/>
-      <w:r>
-        <w:rPr>
-          <w:sz w:val="32"/>
-          <w:szCs w:val="32"/>
-        </w:rPr>
-        <w:t xml:space="preserve"> </w:t>
-      </w:r>
-      <w:proofErr w:type="spellStart"/>
-      <w:r>
-        <w:rPr>
-          <w:sz w:val="32"/>
-          <w:szCs w:val="32"/>
-        </w:rPr>
-        <w:t>ona</w:t>
-      </w:r>
-      <w:proofErr w:type="spellEnd"/>
-      <w:r>
-        <w:rPr>
-          <w:sz w:val="32"/>
-          <w:szCs w:val="32"/>
-        </w:rPr>
-        <w:t xml:space="preserve"> </w:t>
-      </w:r>
-      <w:proofErr w:type="spellStart"/>
-      <w:r>
-        <w:rPr>
-          <w:sz w:val="32"/>
-          <w:szCs w:val="32"/>
-        </w:rPr>
-        <w:t>birlikdə</w:t>
-      </w:r>
-      <w:proofErr w:type="spellEnd"/>
-      <w:r>
-        <w:rPr>
-          <w:sz w:val="32"/>
-          <w:szCs w:val="32"/>
-        </w:rPr>
-        <w:t xml:space="preserve"> </w:t>
-      </w:r>
-      <w:proofErr w:type="spellStart"/>
-      <w:r>
-        <w:rPr>
-          <w:sz w:val="32"/>
-          <w:szCs w:val="32"/>
-        </w:rPr>
-        <w:t>baxaq</w:t>
-      </w:r>
-      <w:proofErr w:type="spellEnd"/>
-      <w:r>
-        <w:rPr>
-          <w:sz w:val="32"/>
-          <w:szCs w:val="32"/>
-        </w:rPr>
-        <w:t xml:space="preserve"> </w:t>
-      </w:r>
-      <w:proofErr w:type="spellStart"/>
-      <w:r>
-        <w:rPr>
-          <w:sz w:val="32"/>
-          <w:szCs w:val="32"/>
-        </w:rPr>
-        <w:t>aşağıdakı</w:t>
-      </w:r>
-      <w:proofErr w:type="spellEnd"/>
-      <w:r>
-        <w:rPr>
-          <w:sz w:val="32"/>
-          <w:szCs w:val="32"/>
-        </w:rPr>
-        <w:t xml:space="preserve"> </w:t>
-      </w:r>
-      <w:proofErr w:type="spellStart"/>
-      <w:r>
-        <w:rPr>
-          <w:sz w:val="32"/>
-          <w:szCs w:val="32"/>
-        </w:rPr>
-        <w:t>şəkildən</w:t>
-      </w:r>
-      <w:proofErr w:type="spellEnd"/>
-      <w:r>
-        <w:rPr>
-          <w:sz w:val="32"/>
-          <w:szCs w:val="32"/>
-        </w:rPr>
-        <w:t>.</w:t>
-      </w:r>
-    </w:p>
-    <w:p>
-      <w:pPr>
-        <w:pStyle w:val="ListParagraph"/>
-        <w:rPr>
-          <w:sz w:val="32"/>
-          <w:szCs w:val="32"/>
-        </w:rPr>
-      </w:pPr>
-      <w:proofErr w:type="spellStart"/>
-      <w:r>
-        <w:rPr>
-          <w:sz w:val="32"/>
-          <w:szCs w:val="32"/>
-        </w:rPr>
-        <w:t>yuxarıdakı</w:t>
-      </w:r>
-      <w:proofErr w:type="spellEnd"/>
-      <w:r>
-        <w:rPr>
-          <w:sz w:val="32"/>
-          <w:szCs w:val="32"/>
-        </w:rPr>
-        <w:t xml:space="preserve"> </w:t>
-      </w:r>
-      <w:proofErr w:type="spellStart"/>
-      <w:r>
-        <w:rPr>
-          <w:sz w:val="32"/>
-          <w:szCs w:val="32"/>
-        </w:rPr>
-        <w:t>şəkildə</w:t>
-      </w:r>
-      <w:proofErr w:type="spellEnd"/>
-      <w:r>
-        <w:rPr>
-          <w:sz w:val="32"/>
-          <w:szCs w:val="32"/>
-        </w:rPr>
-        <w:t xml:space="preserve"> </w:t>
-      </w:r>
-      <w:proofErr w:type="spellStart"/>
-      <w:r>
-        <w:rPr>
-          <w:sz w:val="32"/>
-          <w:szCs w:val="32"/>
-        </w:rPr>
-        <w:t>görürük</w:t>
-      </w:r>
-      <w:proofErr w:type="spellEnd"/>
-      <w:r>
-        <w:rPr>
-          <w:sz w:val="32"/>
-          <w:szCs w:val="32"/>
-        </w:rPr>
-        <w:t xml:space="preserve"> </w:t>
-      </w:r>
-      <w:proofErr w:type="spellStart"/>
-      <w:r>
-        <w:rPr>
-          <w:sz w:val="32"/>
-          <w:szCs w:val="32"/>
-        </w:rPr>
-        <w:t>ki</w:t>
-      </w:r>
-      <w:proofErr w:type="spellEnd"/>
-      <w:r>
-        <w:rPr>
-          <w:sz w:val="32"/>
-          <w:szCs w:val="32"/>
-        </w:rPr>
-        <w:t xml:space="preserve">, </w:t>
-      </w:r>
-      <w:proofErr w:type="spellStart"/>
-      <w:r>
-        <w:rPr>
-          <w:sz w:val="32"/>
-          <w:szCs w:val="32"/>
-        </w:rPr>
-        <w:t>bu</w:t>
-      </w:r>
-      <w:proofErr w:type="spellEnd"/>
-      <w:r>
-        <w:rPr>
-          <w:sz w:val="32"/>
-          <w:szCs w:val="32"/>
-        </w:rPr>
-        <w:t xml:space="preserve"> query </w:t>
-      </w:r>
-      <w:proofErr w:type="spellStart"/>
-      <w:r>
-        <w:rPr>
-          <w:sz w:val="32"/>
-          <w:szCs w:val="32"/>
-        </w:rPr>
-        <w:t>bizə</w:t>
-      </w:r>
-      <w:proofErr w:type="spellEnd"/>
-      <w:r>
-        <w:rPr>
-          <w:sz w:val="32"/>
-          <w:szCs w:val="32"/>
-        </w:rPr>
-        <w:t xml:space="preserve"> </w:t>
-      </w:r>
-      <w:proofErr w:type="spellStart"/>
-      <w:r>
-        <w:rPr>
-          <w:sz w:val="32"/>
-          <w:szCs w:val="32"/>
-        </w:rPr>
-        <w:t>boş</w:t>
-      </w:r>
-      <w:proofErr w:type="spellEnd"/>
-      <w:r>
-        <w:rPr>
-          <w:sz w:val="32"/>
-          <w:szCs w:val="32"/>
-        </w:rPr>
-        <w:t xml:space="preserve"> </w:t>
-      </w:r>
-      <w:proofErr w:type="spellStart"/>
-      <w:r>
-        <w:rPr>
-          <w:sz w:val="32"/>
-          <w:szCs w:val="32"/>
-        </w:rPr>
-        <w:t>bir</w:t>
-      </w:r>
-      <w:proofErr w:type="spellEnd"/>
-      <w:r>
-        <w:rPr>
-          <w:sz w:val="32"/>
-          <w:szCs w:val="32"/>
-        </w:rPr>
-        <w:t xml:space="preserve"> </w:t>
-      </w:r>
-      <w:proofErr w:type="spellStart"/>
-      <w:r>
-        <w:rPr>
-          <w:b/>
-          <w:sz w:val="32"/>
-          <w:szCs w:val="32"/>
-        </w:rPr>
-        <w:t>resultset</w:t>
-      </w:r>
-      <w:proofErr w:type="spellEnd"/>
-      <w:r>
-        <w:rPr>
-          <w:b/>
-          <w:sz w:val="32"/>
-          <w:szCs w:val="32"/>
-        </w:rPr>
-        <w:t xml:space="preserve"> </w:t>
-      </w:r>
-      <w:proofErr w:type="spellStart"/>
-      <w:r>
-        <w:rPr>
-          <w:sz w:val="32"/>
-          <w:szCs w:val="32"/>
-        </w:rPr>
-        <w:t>qaytarır</w:t>
-      </w:r>
-      <w:proofErr w:type="spellEnd"/>
-      <w:r>
-        <w:rPr>
-          <w:sz w:val="32"/>
-          <w:szCs w:val="32"/>
-        </w:rPr>
-        <w:t xml:space="preserve">, </w:t>
-      </w:r>
-      <w:proofErr w:type="spellStart"/>
-      <w:r>
-        <w:rPr>
-          <w:sz w:val="32"/>
-          <w:szCs w:val="32"/>
-        </w:rPr>
-        <w:t>ancaq</w:t>
-      </w:r>
-      <w:proofErr w:type="spellEnd"/>
-      <w:r>
-        <w:rPr>
-          <w:sz w:val="32"/>
-          <w:szCs w:val="32"/>
-        </w:rPr>
-        <w:t xml:space="preserve"> </w:t>
-      </w:r>
-      <w:proofErr w:type="spellStart"/>
-      <w:r>
-        <w:rPr>
-          <w:sz w:val="32"/>
-          <w:szCs w:val="32"/>
-        </w:rPr>
-        <w:t>belə</w:t>
-      </w:r>
-      <w:proofErr w:type="spellEnd"/>
-      <w:r>
-        <w:rPr>
-          <w:sz w:val="32"/>
-          <w:szCs w:val="32"/>
-        </w:rPr>
-        <w:t xml:space="preserve"> </w:t>
-      </w:r>
-      <w:proofErr w:type="spellStart"/>
-      <w:r>
-        <w:rPr>
-          <w:sz w:val="32"/>
-          <w:szCs w:val="32"/>
-        </w:rPr>
-        <w:t>baxanda</w:t>
-      </w:r>
-      <w:proofErr w:type="spellEnd"/>
-      <w:r>
-        <w:rPr>
-          <w:sz w:val="32"/>
-          <w:szCs w:val="32"/>
-        </w:rPr>
-        <w:t xml:space="preserve"> query-</w:t>
-      </w:r>
-      <w:proofErr w:type="spellStart"/>
-      <w:r>
-        <w:rPr>
-          <w:sz w:val="32"/>
-          <w:szCs w:val="32"/>
-        </w:rPr>
-        <w:t>miz</w:t>
-      </w:r>
-      <w:proofErr w:type="spellEnd"/>
-      <w:r>
-        <w:rPr>
-          <w:sz w:val="32"/>
-          <w:szCs w:val="32"/>
-        </w:rPr>
-        <w:t xml:space="preserve"> </w:t>
-      </w:r>
-      <w:proofErr w:type="spellStart"/>
-      <w:r>
-        <w:rPr>
-          <w:sz w:val="32"/>
-          <w:szCs w:val="32"/>
-        </w:rPr>
-        <w:t>birə-bir</w:t>
-      </w:r>
-      <w:proofErr w:type="spellEnd"/>
-      <w:r>
-        <w:rPr>
-          <w:sz w:val="32"/>
-          <w:szCs w:val="32"/>
-        </w:rPr>
-        <w:t xml:space="preserve"> </w:t>
-      </w:r>
-      <w:proofErr w:type="spellStart"/>
-      <w:r>
-        <w:rPr>
-          <w:sz w:val="32"/>
-          <w:szCs w:val="32"/>
-        </w:rPr>
-        <w:t>düzdür</w:t>
-      </w:r>
-      <w:proofErr w:type="spellEnd"/>
-      <w:r>
-        <w:rPr>
-          <w:sz w:val="32"/>
-          <w:szCs w:val="32"/>
-        </w:rPr>
-        <w:t xml:space="preserve">, </w:t>
-      </w:r>
-      <w:proofErr w:type="spellStart"/>
-      <w:r>
-        <w:rPr>
-          <w:sz w:val="32"/>
-          <w:szCs w:val="32"/>
-        </w:rPr>
-        <w:t>bəs</w:t>
-      </w:r>
-      <w:proofErr w:type="spellEnd"/>
-      <w:r>
-        <w:rPr>
-          <w:sz w:val="32"/>
-          <w:szCs w:val="32"/>
-        </w:rPr>
-        <w:t xml:space="preserve"> </w:t>
-      </w:r>
-      <w:proofErr w:type="spellStart"/>
-      <w:r>
-        <w:rPr>
-          <w:sz w:val="32"/>
-          <w:szCs w:val="32"/>
-        </w:rPr>
-        <w:t>yaxşı</w:t>
-      </w:r>
-      <w:proofErr w:type="spellEnd"/>
-      <w:r>
-        <w:rPr>
-          <w:sz w:val="32"/>
-          <w:szCs w:val="32"/>
-        </w:rPr>
-        <w:t xml:space="preserve"> </w:t>
-      </w:r>
-      <w:proofErr w:type="spellStart"/>
-      <w:r>
-        <w:rPr>
-          <w:sz w:val="32"/>
-          <w:szCs w:val="32"/>
-        </w:rPr>
-        <w:t>səhv</w:t>
-      </w:r>
-      <w:proofErr w:type="spellEnd"/>
-      <w:r>
-        <w:rPr>
-          <w:sz w:val="32"/>
-          <w:szCs w:val="32"/>
-        </w:rPr>
-        <w:t xml:space="preserve"> </w:t>
-      </w:r>
-      <w:proofErr w:type="spellStart"/>
-      <w:r>
-        <w:rPr>
-          <w:sz w:val="32"/>
-          <w:szCs w:val="32"/>
-        </w:rPr>
-        <w:t>hardadır</w:t>
-      </w:r>
-      <w:proofErr w:type="spellEnd"/>
-      <w:r>
-        <w:rPr>
-          <w:sz w:val="32"/>
-          <w:szCs w:val="32"/>
-        </w:rPr>
-        <w:t xml:space="preserve"> </w:t>
-      </w:r>
-      <w:proofErr w:type="spellStart"/>
-      <w:r>
-        <w:rPr>
-          <w:sz w:val="32"/>
-          <w:szCs w:val="32"/>
-        </w:rPr>
-        <w:t>deyiriksə</w:t>
-      </w:r>
-      <w:proofErr w:type="spellEnd"/>
-      <w:r>
-        <w:rPr>
-          <w:sz w:val="32"/>
-          <w:szCs w:val="32"/>
-        </w:rPr>
-        <w:t xml:space="preserve">, </w:t>
-      </w:r>
-      <w:proofErr w:type="spellStart"/>
-      <w:r>
-        <w:rPr>
-          <w:sz w:val="32"/>
-          <w:szCs w:val="32"/>
-        </w:rPr>
-        <w:t>səhv</w:t>
-      </w:r>
-      <w:proofErr w:type="spellEnd"/>
-      <w:r>
-        <w:rPr>
-          <w:sz w:val="32"/>
-          <w:szCs w:val="32"/>
-        </w:rPr>
-        <w:t xml:space="preserve"> </w:t>
-      </w:r>
-      <w:proofErr w:type="spellStart"/>
-      <w:r>
-        <w:rPr>
-          <w:sz w:val="32"/>
-          <w:szCs w:val="32"/>
-        </w:rPr>
-        <w:t>buradadır</w:t>
-      </w:r>
-      <w:proofErr w:type="spellEnd"/>
-      <w:r>
-        <w:rPr>
-          <w:sz w:val="32"/>
-          <w:szCs w:val="32"/>
-        </w:rPr>
-        <w:t xml:space="preserve"> </w:t>
-      </w:r>
-      <w:proofErr w:type="spellStart"/>
-      <w:r>
-        <w:rPr>
-          <w:sz w:val="32"/>
-          <w:szCs w:val="32"/>
-        </w:rPr>
-        <w:t>ki</w:t>
-      </w:r>
-      <w:proofErr w:type="spellEnd"/>
-      <w:r>
-        <w:rPr>
-          <w:sz w:val="32"/>
-          <w:szCs w:val="32"/>
-        </w:rPr>
-        <w:t xml:space="preserve">, biz </w:t>
-      </w:r>
-      <w:r>
-        <w:rPr>
-          <w:b/>
-          <w:sz w:val="32"/>
-          <w:szCs w:val="32"/>
-        </w:rPr>
-        <w:t xml:space="preserve">manager </w:t>
-      </w:r>
-      <w:proofErr w:type="spellStart"/>
-      <w:r>
-        <w:rPr>
-          <w:sz w:val="32"/>
-          <w:szCs w:val="32"/>
-        </w:rPr>
-        <w:t>datasını</w:t>
-      </w:r>
-      <w:proofErr w:type="spellEnd"/>
-      <w:r>
-        <w:rPr>
-          <w:sz w:val="32"/>
-          <w:szCs w:val="32"/>
-        </w:rPr>
-        <w:t xml:space="preserve"> </w:t>
-      </w:r>
-      <w:proofErr w:type="spellStart"/>
-      <w:r>
-        <w:rPr>
-          <w:sz w:val="32"/>
-          <w:szCs w:val="32"/>
-        </w:rPr>
-        <w:lastRenderedPageBreak/>
-        <w:t>kiçik</w:t>
-      </w:r>
-      <w:proofErr w:type="spellEnd"/>
-      <w:r>
-        <w:rPr>
-          <w:sz w:val="32"/>
-          <w:szCs w:val="32"/>
-        </w:rPr>
-        <w:t xml:space="preserve"> </w:t>
-      </w:r>
-      <w:proofErr w:type="spellStart"/>
-      <w:r>
-        <w:rPr>
-          <w:sz w:val="32"/>
-          <w:szCs w:val="32"/>
-        </w:rPr>
-        <w:t>hərflə</w:t>
-      </w:r>
-      <w:proofErr w:type="spellEnd"/>
-      <w:r>
-        <w:rPr>
-          <w:sz w:val="32"/>
-          <w:szCs w:val="32"/>
-        </w:rPr>
-        <w:t xml:space="preserve"> </w:t>
-      </w:r>
-      <w:proofErr w:type="spellStart"/>
-      <w:r>
-        <w:rPr>
-          <w:sz w:val="32"/>
-          <w:szCs w:val="32"/>
-        </w:rPr>
-        <w:t>yazdığımızda</w:t>
-      </w:r>
-      <w:proofErr w:type="spellEnd"/>
-      <w:r>
-        <w:rPr>
-          <w:sz w:val="32"/>
-          <w:szCs w:val="32"/>
-        </w:rPr>
-        <w:t xml:space="preserve">, </w:t>
-      </w:r>
-      <w:proofErr w:type="spellStart"/>
-      <w:r>
-        <w:rPr>
-          <w:sz w:val="32"/>
-          <w:szCs w:val="32"/>
-        </w:rPr>
-        <w:t>hansıki</w:t>
-      </w:r>
-      <w:proofErr w:type="spellEnd"/>
-      <w:r>
-        <w:rPr>
-          <w:sz w:val="32"/>
-          <w:szCs w:val="32"/>
-        </w:rPr>
-        <w:t xml:space="preserve"> </w:t>
-      </w:r>
-      <w:r>
-        <w:rPr>
-          <w:b/>
-          <w:sz w:val="32"/>
-          <w:szCs w:val="32"/>
-        </w:rPr>
-        <w:t xml:space="preserve">job </w:t>
-      </w:r>
-      <w:proofErr w:type="spellStart"/>
-      <w:r>
-        <w:rPr>
-          <w:sz w:val="32"/>
-          <w:szCs w:val="32"/>
-        </w:rPr>
-        <w:t>colum</w:t>
-      </w:r>
-      <w:proofErr w:type="spellEnd"/>
-      <w:r>
-        <w:rPr>
-          <w:sz w:val="32"/>
-          <w:szCs w:val="32"/>
-        </w:rPr>
-        <w:t xml:space="preserve">-u </w:t>
-      </w:r>
-      <w:proofErr w:type="spellStart"/>
-      <w:r>
-        <w:rPr>
-          <w:sz w:val="32"/>
-          <w:szCs w:val="32"/>
-        </w:rPr>
-        <w:t>özündə</w:t>
-      </w:r>
-      <w:proofErr w:type="spellEnd"/>
-      <w:r>
-        <w:rPr>
-          <w:sz w:val="32"/>
-          <w:szCs w:val="32"/>
-        </w:rPr>
-        <w:t xml:space="preserve"> </w:t>
-      </w:r>
-      <w:proofErr w:type="spellStart"/>
-      <w:r>
-        <w:rPr>
-          <w:sz w:val="32"/>
-          <w:szCs w:val="32"/>
-        </w:rPr>
-        <w:t>yalnızca</w:t>
-      </w:r>
-      <w:proofErr w:type="spellEnd"/>
-      <w:r>
-        <w:rPr>
-          <w:sz w:val="32"/>
-          <w:szCs w:val="32"/>
-        </w:rPr>
-        <w:t xml:space="preserve"> </w:t>
-      </w:r>
-      <w:proofErr w:type="spellStart"/>
-      <w:r>
-        <w:rPr>
-          <w:sz w:val="32"/>
-          <w:szCs w:val="32"/>
-        </w:rPr>
-        <w:t>hamsı</w:t>
-      </w:r>
-      <w:proofErr w:type="spellEnd"/>
-      <w:r>
-        <w:rPr>
-          <w:sz w:val="32"/>
-          <w:szCs w:val="32"/>
-        </w:rPr>
-        <w:t xml:space="preserve"> </w:t>
-      </w:r>
-      <w:proofErr w:type="spellStart"/>
-      <w:r>
-        <w:rPr>
-          <w:sz w:val="32"/>
-          <w:szCs w:val="32"/>
-        </w:rPr>
-        <w:t>böyük</w:t>
-      </w:r>
-      <w:proofErr w:type="spellEnd"/>
-      <w:r>
-        <w:rPr>
-          <w:sz w:val="32"/>
-          <w:szCs w:val="32"/>
-        </w:rPr>
-        <w:t xml:space="preserve"> </w:t>
-      </w:r>
-      <w:proofErr w:type="spellStart"/>
-      <w:r>
-        <w:rPr>
-          <w:sz w:val="32"/>
-          <w:szCs w:val="32"/>
-        </w:rPr>
-        <w:t>hərf</w:t>
-      </w:r>
-      <w:proofErr w:type="spellEnd"/>
-      <w:r>
-        <w:rPr>
-          <w:sz w:val="32"/>
-          <w:szCs w:val="32"/>
-        </w:rPr>
-        <w:t xml:space="preserve"> </w:t>
-      </w:r>
-      <w:proofErr w:type="spellStart"/>
-      <w:r>
-        <w:rPr>
-          <w:sz w:val="32"/>
-          <w:szCs w:val="32"/>
-        </w:rPr>
-        <w:t>olmaq</w:t>
-      </w:r>
-      <w:proofErr w:type="spellEnd"/>
-      <w:r>
-        <w:rPr>
-          <w:sz w:val="32"/>
-          <w:szCs w:val="32"/>
-        </w:rPr>
-        <w:t xml:space="preserve"> </w:t>
-      </w:r>
-      <w:proofErr w:type="spellStart"/>
-      <w:r>
-        <w:rPr>
-          <w:sz w:val="32"/>
-          <w:szCs w:val="32"/>
-        </w:rPr>
-        <w:t>ilə</w:t>
-      </w:r>
-      <w:proofErr w:type="spellEnd"/>
-      <w:r>
-        <w:rPr>
-          <w:sz w:val="32"/>
-          <w:szCs w:val="32"/>
-        </w:rPr>
-        <w:t xml:space="preserve"> data </w:t>
-      </w:r>
-      <w:proofErr w:type="spellStart"/>
-      <w:r>
-        <w:rPr>
-          <w:sz w:val="32"/>
-          <w:szCs w:val="32"/>
-        </w:rPr>
-        <w:t>saxlamaqdadır</w:t>
-      </w:r>
-      <w:proofErr w:type="spellEnd"/>
-      <w:r>
-        <w:rPr>
-          <w:sz w:val="32"/>
-          <w:szCs w:val="32"/>
-        </w:rPr>
-        <w:t xml:space="preserve">. </w:t>
-      </w:r>
-      <w:proofErr w:type="spellStart"/>
-      <w:r>
-        <w:rPr>
-          <w:sz w:val="32"/>
-          <w:szCs w:val="32"/>
-        </w:rPr>
         <w:t>Qısası</w:t>
       </w:r>
       <w:proofErr w:type="spellEnd"/>
@@ -2259,7 +2412,16 @@
           <w:sz w:val="32"/>
           <w:szCs w:val="32"/>
         </w:rPr>
-        <w:t xml:space="preserve"> incase-sensitive </w:t>
+        <w:t xml:space="preserve"> incas</w:t>
+      </w:r>
+      <w:bookmarkStart w:id="0" w:name="_GoBack"/>
+      <w:bookmarkEnd w:id="0"/>
+      <w:r>
+        <w:rPr>
+          <w:sz w:val="32"/>
+          <w:szCs w:val="32"/>
+        </w:rPr>
+        <w:t xml:space="preserve">e-sensitive </w:t>
       </w:r>
       <w:proofErr w:type="spellStart"/>
       <w:r>
@@ -2393,7 +2555,7 @@
                     <pic:cNvPicPr/>
                   </pic:nvPicPr>
                   <pic:blipFill>
-                    <a:blip r:embed="rId9">
+                    <a:blip r:embed="rId10">
                       <a:extLst>
                         <a:ext uri="{28A0092B-C50C-407E-A947-70E740481C1C}">
                           <a14:useLocalDpi xmlns:a14="http://schemas.microsoft.com/office/drawing/2010/main" val="0"/>
@@ -2600,14 +2762,23 @@
         </w:rPr>
       </w:pPr>
       <w:proofErr w:type="spellStart"/>
-      <w:r>
-        <w:rPr>
-          <w:sz w:val="32"/>
-          <w:szCs w:val="32"/>
-        </w:rPr>
-        <w:t>Gördüyünüz</w:t>
-      </w:r>
-      <w:proofErr w:type="spellEnd"/>
+      <w:proofErr w:type="gramStart"/>
+      <w:r>
+        <w:rPr>
+          <w:sz w:val="32"/>
+          <w:szCs w:val="32"/>
+        </w:rPr>
+        <w:t>g</w:t>
+      </w:r>
+      <w:r>
+        <w:rPr>
+          <w:sz w:val="32"/>
+          <w:szCs w:val="32"/>
+        </w:rPr>
+        <w:t>ördüyünüz</w:t>
+      </w:r>
+      <w:proofErr w:type="spellEnd"/>
+      <w:proofErr w:type="gramEnd"/>
       <w:r>
         <w:rPr>
           <w:sz w:val="32"/>
@@ -2965,7 +3136,23 @@
           <w:sz w:val="32"/>
           <w:szCs w:val="32"/>
         </w:rPr>
-        <w:t xml:space="preserve"> zaman biz </w:t>
+        <w:t xml:space="preserve"> </w:t>
+      </w:r>
+      <w:proofErr w:type="spellStart"/>
+      <w:r>
+        <w:rPr>
+          <w:sz w:val="32"/>
+          <w:szCs w:val="32"/>
+        </w:rPr>
+        <w:t>zaman</w:t>
+      </w:r>
+      <w:proofErr w:type="spellEnd"/>
+      <w:r>
+        <w:rPr>
+          <w:sz w:val="32"/>
+          <w:szCs w:val="32"/>
+        </w:rPr>
+        <w:t xml:space="preserve"> biz </w:t>
       </w:r>
       <w:proofErr w:type="spellStart"/>
       <w:r>
@@ -3064,7 +3251,6 @@
           <w:sz w:val="32"/>
           <w:szCs w:val="32"/>
         </w:rPr>
-        <w:lastRenderedPageBreak/>
         <w:drawing>
           <wp:anchor distT="0" distB="0" distL="114300" distR="114300" simplePos="0" relativeHeight="251663360" behindDoc="0" locked="0" layoutInCell="1" allowOverlap="1">
             <wp:simplePos x="0" y="0"/>
@@ -3089,7 +3275,7 @@
                     <pic:cNvPicPr/>
                   </pic:nvPicPr>
                   <pic:blipFill>
-                    <a:blip r:embed="rId10" cstate="print">
+                    <a:blip r:embed="rId11" cstate="print">
                       <a:extLst>
                         <a:ext uri="{28A0092B-C50C-407E-A947-70E740481C1C}">
                           <a14:useLocalDpi xmlns:a14="http://schemas.microsoft.com/office/drawing/2010/main" val="0"/>
@@ -3514,8 +3700,6 @@
         </w:rPr>
         <w:t>ə sonra gəlməlidir.</w:t>
       </w:r>
-      <w:bookmarkStart w:id="0" w:name="_GoBack"/>
-      <w:bookmarkEnd w:id="0"/>
     </w:p>
     <w:p>
       <w:pPr>
@@ -4074,8 +4258,8 @@
 </file>
 
 <file path=word/numbering.xml><?xml version="1.0" encoding="utf-8"?>
-<w:numbering xmlns:wpc="http://schemas.microsoft.com/office/word/2010/wordprocessingCanvas" xmlns:cx="http://schemas.microsoft.com/office/drawing/2014/chartex" xmlns:mc="http://schemas.openxmlformats.org/markup-compatibility/2006" xmlns:o="urn:schemas-microsoft-com:office:office" xmlns:r="http://schemas.openxmlformats.org/officeDocument/2006/relationships" xmlns:m="http://schemas.openxmlformats.org/officeDocument/2006/math" xmlns:v="urn:schemas-microsoft-com:vml" xmlns:wp14="http://schemas.microsoft.com/office/word/2010/wordprocessingDrawing" xmlns:wp="http://schemas.openxmlformats.org/drawingml/2006/wordprocessingDrawing" xmlns:w10="urn:schemas-microsoft-com:office:word" xmlns:w="http://schemas.openxmlformats.org/wordprocessingml/2006/main" xmlns:w14="http://schemas.microsoft.com/office/word/2010/wordml" xmlns:w15="http://schemas.microsoft.com/office/word/2012/wordml" xmlns:w16se="http://schemas.microsoft.com/office/word/2015/wordml/symex" xmlns:wpg="http://schemas.microsoft.com/office/word/2010/wordprocessingGroup" xmlns:wpi="http://schemas.microsoft.com/office/word/2010/wordprocessingInk" xmlns:wne="http://schemas.microsoft.com/office/word/2006/wordml" xmlns:wps="http://schemas.microsoft.com/office/word/2010/wordprocessingShape" mc:Ignorable="w14 w15 w16se wp14">
-  <w:abstractNum w:abstractNumId="0" w15:restartNumberingAfterBreak="0">
+<w:numbering xmlns:wpc="http://schemas.microsoft.com/office/word/2010/wordprocessingCanvas" xmlns:mc="http://schemas.openxmlformats.org/markup-compatibility/2006" xmlns:o="urn:schemas-microsoft-com:office:office" xmlns:r="http://schemas.openxmlformats.org/officeDocument/2006/relationships" xmlns:m="http://schemas.openxmlformats.org/officeDocument/2006/math" xmlns:v="urn:schemas-microsoft-com:vml" xmlns:wp14="http://schemas.microsoft.com/office/word/2010/wordprocessingDrawing" xmlns:wp="http://schemas.openxmlformats.org/drawingml/2006/wordprocessingDrawing" xmlns:w10="urn:schemas-microsoft-com:office:word" xmlns:w="http://schemas.openxmlformats.org/wordprocessingml/2006/main" xmlns:w14="http://schemas.microsoft.com/office/word/2010/wordml" xmlns:w15="http://schemas.microsoft.com/office/word/2012/wordml" xmlns:wpg="http://schemas.microsoft.com/office/word/2010/wordprocessingGroup" xmlns:wpi="http://schemas.microsoft.com/office/word/2010/wordprocessingInk" xmlns:wne="http://schemas.microsoft.com/office/word/2006/wordml" xmlns:wps="http://schemas.microsoft.com/office/word/2010/wordprocessingShape" mc:Ignorable="w14 w15 wp14">
+  <w:abstractNum w:abstractNumId="0">
     <w:nsid w:val="04C81DE3"/>
     <w:multiLevelType w:val="hybridMultilevel"/>
     <w:tmpl w:val="635E9978"/>
@@ -4161,10 +4345,10 @@
       </w:pPr>
     </w:lvl>
   </w:abstractNum>
-  <w:abstractNum w:abstractNumId="1" w15:restartNumberingAfterBreak="0">
+  <w:abstractNum w:abstractNumId="1">
     <w:nsid w:val="1D592796"/>
     <w:multiLevelType w:val="hybridMultilevel"/>
-    <w:tmpl w:val="942A931A"/>
+    <w:tmpl w:val="4574E548"/>
     <w:lvl w:ilvl="0" w:tplc="0409000F">
       <w:start w:val="1"/>
       <w:numFmt w:val="decimal"/>
@@ -4247,7 +4431,7 @@
       </w:pPr>
     </w:lvl>
   </w:abstractNum>
-  <w:abstractNum w:abstractNumId="2" w15:restartNumberingAfterBreak="0">
+  <w:abstractNum w:abstractNumId="2">
     <w:nsid w:val="2A43787D"/>
     <w:multiLevelType w:val="hybridMultilevel"/>
     <w:tmpl w:val="48B6C17C"/>
@@ -4333,7 +4517,7 @@
       </w:pPr>
     </w:lvl>
   </w:abstractNum>
-  <w:abstractNum w:abstractNumId="3" w15:restartNumberingAfterBreak="0">
+  <w:abstractNum w:abstractNumId="3">
     <w:nsid w:val="5B521E07"/>
     <w:multiLevelType w:val="hybridMultilevel"/>
     <w:tmpl w:val="33C0A448"/>
@@ -4435,7 +4619,7 @@
 </file>
 
 <file path=word/styles.xml><?xml version="1.0" encoding="utf-8"?>
-<w:styles xmlns:mc="http://schemas.openxmlformats.org/markup-compatibility/2006" xmlns:r="http://schemas.openxmlformats.org/officeDocument/2006/relationships" xmlns:w="http://schemas.openxmlformats.org/wordprocessingml/2006/main" xmlns:w14="http://schemas.microsoft.com/office/word/2010/wordml" xmlns:w15="http://schemas.microsoft.com/office/word/2012/wordml" xmlns:w16se="http://schemas.microsoft.com/office/word/2015/wordml/symex" mc:Ignorable="w14 w15 w16se">
+<w:styles xmlns:mc="http://schemas.openxmlformats.org/markup-compatibility/2006" xmlns:r="http://schemas.openxmlformats.org/officeDocument/2006/relationships" xmlns:w="http://schemas.openxmlformats.org/wordprocessingml/2006/main" xmlns:w14="http://schemas.microsoft.com/office/word/2010/wordml" xmlns:w15="http://schemas.microsoft.com/office/word/2012/wordml" mc:Ignorable="w14 w15">
   <w:docDefaults>
     <w:rPrDefault>
       <w:rPr>

</xml_diff>